<commit_message>
Aggiornamenti TP e TCS, inizio stesura generale TER, TIR, TSR
</commit_message>
<xml_diff>
--- a/Test/NC09_TCS_ver.1.docx
+++ b/Test/NC09_TCS_ver.1.docx
@@ -167,7 +167,6 @@
                                   </w:sdtPr>
                                   <w:sdtEndPr/>
                                   <w:sdtContent>
-                                    <w:proofErr w:type="spellStart"/>
                                     <w:r>
                                       <w:rPr>
                                         <w:color w:val="1F4E79"/>
@@ -177,7 +176,6 @@
                                       </w:rPr>
                                       <w:t>NewDM</w:t>
                                     </w:r>
-                                    <w:proofErr w:type="spellEnd"/>
                                   </w:sdtContent>
                                 </w:sdt>
                               </w:p>
@@ -259,7 +257,6 @@
                                   </w:sdtPr>
                                   <w:sdtEndPr/>
                                   <w:sdtContent>
-                                    <w:proofErr w:type="spellStart"/>
                                     <w:r>
                                       <w:rPr>
                                         <w:b/>
@@ -271,7 +268,6 @@
                                       </w:rPr>
                                       <w:t>NewDM</w:t>
                                     </w:r>
-                                    <w:proofErr w:type="spellEnd"/>
                                   </w:sdtContent>
                                 </w:sdt>
                               </w:p>
@@ -439,7 +435,6 @@
                             </w:sdtPr>
                             <w:sdtEndPr/>
                             <w:sdtContent>
-                              <w:proofErr w:type="spellStart"/>
                               <w:r>
                                 <w:rPr>
                                   <w:color w:val="1F4E79"/>
@@ -449,7 +444,6 @@
                                 </w:rPr>
                                 <w:t>NewDM</w:t>
                               </w:r>
-                              <w:proofErr w:type="spellEnd"/>
                             </w:sdtContent>
                           </w:sdt>
                         </w:p>
@@ -531,7 +525,6 @@
                             </w:sdtPr>
                             <w:sdtEndPr/>
                             <w:sdtContent>
-                              <w:proofErr w:type="spellStart"/>
                               <w:r>
                                 <w:rPr>
                                   <w:b/>
@@ -543,7 +536,6 @@
                                 </w:rPr>
                                 <w:t>NewDM</w:t>
                               </w:r>
-                              <w:proofErr w:type="spellEnd"/>
                             </w:sdtContent>
                           </w:sdt>
                         </w:p>
@@ -1461,7 +1453,6 @@
           <w:bookmarkStart w:id="5" w:name="_Toc57579730"/>
           <w:bookmarkStart w:id="6" w:name="_Toc61790202"/>
           <w:bookmarkStart w:id="7" w:name="_Toc61859762"/>
-          <w:proofErr w:type="spellStart"/>
           <w:r>
             <w:rPr>
               <w:rFonts w:ascii="Century Gothic" w:eastAsia="Droid Sans" w:hAnsi="Century Gothic" w:cs="Times New Roman"/>
@@ -1473,7 +1464,6 @@
             </w:rPr>
             <w:t>Revision</w:t>
           </w:r>
-          <w:proofErr w:type="spellEnd"/>
           <w:r>
             <w:rPr>
               <w:rFonts w:ascii="Century Gothic" w:eastAsia="Droid Sans" w:hAnsi="Century Gothic" w:cs="Times New Roman"/>
@@ -2374,69 +2364,97 @@
         <w:pBdr>
           <w:bottom w:val="single" w:sz="2" w:space="0" w:color="DEEAF6"/>
         </w:pBdr>
+        <w:rPr>
+          <w:lang w:val="en-GB"/>
+        </w:rPr>
       </w:pPr>
       <w:bookmarkStart w:id="9" w:name="_Toc61859764"/>
       <w:r>
+        <w:rPr>
+          <w:lang w:val="en-GB"/>
+        </w:rPr>
         <w:t xml:space="preserve">2. </w:t>
       </w:r>
       <w:r>
-        <w:t xml:space="preserve">Test Case </w:t>
-      </w:r>
-      <w:proofErr w:type="spellStart"/>
-      <w:r>
-        <w:t>Specification</w:t>
+        <w:rPr>
+          <w:lang w:val="en-GB"/>
+        </w:rPr>
+        <w:t>Test Case Specification</w:t>
       </w:r>
       <w:bookmarkEnd w:id="9"/>
-      <w:proofErr w:type="spellEnd"/>
     </w:p>
     <w:p>
       <w:pPr>
         <w:pStyle w:val="Titolo2"/>
         <w:rPr>
-          <w:lang w:eastAsia="en-US"/>
+          <w:lang w:val="en-GB" w:eastAsia="en-US"/>
         </w:rPr>
       </w:pPr>
       <w:bookmarkStart w:id="10" w:name="_Toc61859765"/>
+      <w:bookmarkStart w:id="11" w:name="_Hlk62119781"/>
       <w:r>
         <w:rPr>
-          <w:lang w:eastAsia="en-US"/>
+          <w:lang w:val="en-GB" w:eastAsia="en-US"/>
         </w:rPr>
         <w:t xml:space="preserve">2.1 </w:t>
       </w:r>
       <w:r>
         <w:rPr>
-          <w:lang w:eastAsia="en-US"/>
+          <w:lang w:val="en-GB" w:eastAsia="en-US"/>
         </w:rPr>
         <w:t>Ticket</w:t>
       </w:r>
       <w:bookmarkEnd w:id="10"/>
       <w:r>
         <w:rPr>
-          <w:lang w:eastAsia="en-US"/>
+          <w:lang w:val="en-GB" w:eastAsia="en-US"/>
         </w:rPr>
         <w:t xml:space="preserve"> </w:t>
       </w:r>
     </w:p>
     <w:p>
       <w:pPr>
+        <w:pStyle w:val="Titolo3"/>
         <w:rPr>
-          <w:rFonts w:ascii="Garamond" w:eastAsia="Calibri" w:hAnsi="Garamond" w:cs="Times New Roman"/>
-          <w:color w:val="auto"/>
-          <w:sz w:val="24"/>
-          <w:szCs w:val="22"/>
-          <w:lang w:eastAsia="en-US"/>
+          <w:lang w:val="en-GB"/>
         </w:rPr>
       </w:pPr>
       <w:r>
         <w:rPr>
           <w:rFonts w:ascii="Garamond" w:eastAsia="Calibri" w:hAnsi="Garamond" w:cs="Times New Roman"/>
           <w:color w:val="auto"/>
-          <w:sz w:val="24"/>
           <w:szCs w:val="22"/>
-          <w:lang w:eastAsia="en-US"/>
+          <w:lang w:val="en-GB" w:eastAsia="en-US"/>
         </w:rPr>
         <w:t xml:space="preserve"> </w:t>
       </w:r>
+      <w:bookmarkStart w:id="12" w:name="_Hlk62117784"/>
+      <w:r>
+        <w:rPr>
+          <w:lang w:val="en-GB"/>
+        </w:rPr>
+        <w:t xml:space="preserve">2.1.1 </w:t>
+      </w:r>
+      <w:r>
+        <w:rPr>
+          <w:lang w:val="en-GB"/>
+        </w:rPr>
+        <w:t>TC_TI_1</w:t>
+      </w:r>
+      <w:r>
+        <w:rPr>
+          <w:lang w:val="en-GB"/>
+        </w:rPr>
+        <w:t>:Crea ticket</w:t>
+      </w:r>
+      <w:bookmarkEnd w:id="12"/>
+    </w:p>
+    <w:p>
+      <w:pPr>
+        <w:rPr>
+          <w:lang w:val="en-GB"/>
+        </w:rPr>
+      </w:pPr>
     </w:p>
     <w:tbl>
       <w:tblPr>
@@ -2454,7 +2472,8 @@
       </w:tblPr>
       <w:tblGrid>
         <w:gridCol w:w="2351"/>
-        <w:gridCol w:w="7339"/>
+        <w:gridCol w:w="3669"/>
+        <w:gridCol w:w="3670"/>
       </w:tblGrid>
       <w:tr>
         <w:trPr>
@@ -2480,6 +2499,7 @@
                 <w:lang w:eastAsia="en-US"/>
               </w:rPr>
             </w:pPr>
+            <w:bookmarkStart w:id="13" w:name="_Hlk62117569"/>
             <w:r>
               <w:rPr>
                 <w:rFonts w:asciiTheme="majorHAnsi" w:eastAsia="Calibri" w:hAnsiTheme="majorHAnsi" w:cs="Times New Roman"/>
@@ -2495,20 +2515,34 @@
         <w:tc>
           <w:tcPr>
             <w:tcW w:w="7339" w:type="dxa"/>
+            <w:gridSpan w:val="2"/>
             <w:vAlign w:val="center"/>
           </w:tcPr>
           <w:p>
             <w:pPr>
-              <w:jc w:val="center"/>
               <w:cnfStyle w:val="100000000000" w:firstRow="1" w:lastRow="0" w:firstColumn="0" w:lastColumn="0" w:oddVBand="0" w:evenVBand="0" w:oddHBand="0" w:evenHBand="0" w:firstRowFirstColumn="0" w:firstRowLastColumn="0" w:lastRowFirstColumn="0" w:lastRowLastColumn="0"/>
               <w:rPr>
                 <w:rFonts w:ascii="Garamond" w:eastAsia="Calibri" w:hAnsi="Garamond" w:cs="Times New Roman"/>
+                <w:b w:val="0"/>
+                <w:bCs w:val="0"/>
                 <w:color w:val="auto"/>
                 <w:sz w:val="24"/>
                 <w:szCs w:val="22"/>
                 <w:lang w:eastAsia="en-US"/>
               </w:rPr>
             </w:pPr>
+            <w:r>
+              <w:rPr>
+                <w:rFonts w:ascii="Garamond" w:eastAsia="Calibri" w:hAnsi="Garamond" w:cs="Times New Roman"/>
+                <w:b w:val="0"/>
+                <w:bCs w:val="0"/>
+                <w:color w:val="auto"/>
+                <w:sz w:val="24"/>
+                <w:szCs w:val="22"/>
+                <w:lang w:eastAsia="en-US"/>
+              </w:rPr>
+              <w:t>TC_TI_1</w:t>
+            </w:r>
           </w:p>
         </w:tc>
       </w:tr>
@@ -2528,23 +2562,33 @@
             <w:pPr>
               <w:jc w:val="center"/>
               <w:rPr>
-                <w:rFonts w:ascii="Garamond" w:eastAsia="Calibri" w:hAnsi="Garamond" w:cs="Times New Roman"/>
-                <w:color w:val="auto"/>
+                <w:rFonts w:asciiTheme="majorHAnsi" w:eastAsia="Calibri" w:hAnsiTheme="majorHAnsi" w:cs="Times New Roman"/>
+                <w:color w:val="FFFFFF" w:themeColor="background1"/>
                 <w:sz w:val="24"/>
                 <w:szCs w:val="22"/>
                 <w:lang w:eastAsia="en-US"/>
               </w:rPr>
             </w:pPr>
+            <w:r>
+              <w:rPr>
+                <w:rFonts w:asciiTheme="majorHAnsi" w:eastAsia="Calibri" w:hAnsiTheme="majorHAnsi" w:cs="Times New Roman"/>
+                <w:color w:val="FFFFFF" w:themeColor="background1"/>
+                <w:sz w:val="24"/>
+                <w:szCs w:val="22"/>
+                <w:lang w:eastAsia="en-US"/>
+              </w:rPr>
+              <w:t>Pre-condition</w:t>
+            </w:r>
           </w:p>
         </w:tc>
         <w:tc>
           <w:tcPr>
             <w:tcW w:w="7339" w:type="dxa"/>
+            <w:gridSpan w:val="2"/>
             <w:vAlign w:val="center"/>
           </w:tcPr>
           <w:p>
             <w:pPr>
-              <w:jc w:val="center"/>
               <w:cnfStyle w:val="000000100000" w:firstRow="0" w:lastRow="0" w:firstColumn="0" w:lastColumn="0" w:oddVBand="0" w:evenVBand="0" w:oddHBand="1" w:evenHBand="0" w:firstRowFirstColumn="0" w:firstRowLastColumn="0" w:lastRowFirstColumn="0" w:lastRowLastColumn="0"/>
               <w:rPr>
                 <w:rFonts w:ascii="Garamond" w:eastAsia="Calibri" w:hAnsi="Garamond" w:cs="Times New Roman"/>
@@ -2554,6 +2598,36 @@
                 <w:lang w:eastAsia="en-US"/>
               </w:rPr>
             </w:pPr>
+            <w:r>
+              <w:rPr>
+                <w:rFonts w:ascii="Garamond" w:eastAsia="Calibri" w:hAnsi="Garamond" w:cs="Times New Roman"/>
+                <w:color w:val="auto"/>
+                <w:sz w:val="24"/>
+                <w:szCs w:val="22"/>
+                <w:lang w:eastAsia="en-US"/>
+              </w:rPr>
+              <w:t xml:space="preserve">L’addetto assistenza si trova nella sezione per la compilazione del form per </w:t>
+            </w:r>
+            <w:r>
+              <w:rPr>
+                <w:rFonts w:ascii="Garamond" w:eastAsia="Calibri" w:hAnsi="Garamond" w:cs="Times New Roman"/>
+                <w:color w:val="auto"/>
+                <w:sz w:val="24"/>
+                <w:szCs w:val="22"/>
+                <w:lang w:eastAsia="en-US"/>
+              </w:rPr>
+              <w:t>la creazione</w:t>
+            </w:r>
+            <w:r>
+              <w:rPr>
+                <w:rFonts w:ascii="Garamond" w:eastAsia="Calibri" w:hAnsi="Garamond" w:cs="Times New Roman"/>
+                <w:color w:val="auto"/>
+                <w:sz w:val="24"/>
+                <w:szCs w:val="22"/>
+                <w:lang w:eastAsia="en-US"/>
+              </w:rPr>
+              <w:t xml:space="preserve"> di un nuovo ticket</w:t>
+            </w:r>
           </w:p>
         </w:tc>
       </w:tr>
@@ -2565,6 +2639,7 @@
           <w:tcPr>
             <w:cnfStyle w:val="001000000000" w:firstRow="0" w:lastRow="0" w:firstColumn="1" w:lastColumn="0" w:oddVBand="0" w:evenVBand="0" w:oddHBand="0" w:evenHBand="0" w:firstRowFirstColumn="0" w:firstRowLastColumn="0" w:lastRowFirstColumn="0" w:lastRowLastColumn="0"/>
             <w:tcW w:w="2351" w:type="dxa"/>
+            <w:vMerge w:val="restart"/>
             <w:shd w:val="clear" w:color="auto" w:fill="4472C4" w:themeFill="accent1"/>
             <w:vAlign w:val="center"/>
           </w:tcPr>
@@ -2572,8 +2647,74 @@
             <w:pPr>
               <w:jc w:val="center"/>
               <w:rPr>
+                <w:rFonts w:asciiTheme="majorHAnsi" w:eastAsia="Calibri" w:hAnsiTheme="majorHAnsi" w:cs="Times New Roman"/>
+                <w:color w:val="FFFFFF" w:themeColor="background1"/>
+                <w:sz w:val="24"/>
+                <w:szCs w:val="22"/>
+                <w:lang w:eastAsia="en-US"/>
+              </w:rPr>
+            </w:pPr>
+            <w:r>
+              <w:rPr>
+                <w:rFonts w:asciiTheme="majorHAnsi" w:eastAsia="Calibri" w:hAnsiTheme="majorHAnsi" w:cs="Times New Roman"/>
+                <w:color w:val="FFFFFF" w:themeColor="background1"/>
+                <w:sz w:val="24"/>
+                <w:szCs w:val="22"/>
+                <w:lang w:eastAsia="en-US"/>
+              </w:rPr>
+              <w:t>Flow of events</w:t>
+            </w:r>
+          </w:p>
+        </w:tc>
+        <w:tc>
+          <w:tcPr>
+            <w:tcW w:w="7339" w:type="dxa"/>
+            <w:gridSpan w:val="2"/>
+            <w:vAlign w:val="center"/>
+          </w:tcPr>
+          <w:p>
+            <w:pPr>
+              <w:pStyle w:val="Paragrafoelenco"/>
+              <w:numPr>
+                <w:ilvl w:val="0"/>
+                <w:numId w:val="37"/>
+              </w:numPr>
+              <w:spacing w:after="0" w:line="240" w:lineRule="auto"/>
+              <w:cnfStyle w:val="000000000000" w:firstRow="0" w:lastRow="0" w:firstColumn="0" w:lastColumn="0" w:oddVBand="0" w:evenVBand="0" w:oddHBand="0" w:evenHBand="0" w:firstRowFirstColumn="0" w:firstRowLastColumn="0" w:lastRowFirstColumn="0" w:lastRowLastColumn="0"/>
+              <w:rPr>
                 <w:rFonts w:ascii="Garamond" w:eastAsia="Calibri" w:hAnsi="Garamond" w:cs="Times New Roman"/>
-                <w:color w:val="auto"/>
+                <w:sz w:val="24"/>
+              </w:rPr>
+            </w:pPr>
+            <w:r>
+              <w:rPr>
+                <w:rFonts w:ascii="Garamond" w:eastAsia="Calibri" w:hAnsi="Garamond" w:cs="Times New Roman"/>
+                <w:sz w:val="24"/>
+              </w:rPr>
+              <w:t>L’addetto assistenza inserisce i dati richiesti</w:t>
+            </w:r>
+          </w:p>
+        </w:tc>
+      </w:tr>
+      <w:tr>
+        <w:trPr>
+          <w:cnfStyle w:val="000000100000" w:firstRow="0" w:lastRow="0" w:firstColumn="0" w:lastColumn="0" w:oddVBand="0" w:evenVBand="0" w:oddHBand="1" w:evenHBand="0" w:firstRowFirstColumn="0" w:firstRowLastColumn="0" w:lastRowFirstColumn="0" w:lastRowLastColumn="0"/>
+          <w:trHeight w:val="518"/>
+        </w:trPr>
+        <w:tc>
+          <w:tcPr>
+            <w:cnfStyle w:val="001000000000" w:firstRow="0" w:lastRow="0" w:firstColumn="1" w:lastColumn="0" w:oddVBand="0" w:evenVBand="0" w:oddHBand="0" w:evenHBand="0" w:firstRowFirstColumn="0" w:firstRowLastColumn="0" w:lastRowFirstColumn="0" w:lastRowLastColumn="0"/>
+            <w:tcW w:w="2351" w:type="dxa"/>
+            <w:vMerge/>
+            <w:shd w:val="clear" w:color="auto" w:fill="4472C4" w:themeFill="accent1"/>
+            <w:vAlign w:val="center"/>
+          </w:tcPr>
+          <w:p>
+            <w:pPr>
+              <w:jc w:val="center"/>
+              <w:rPr>
+                <w:rFonts w:asciiTheme="majorHAnsi" w:eastAsia="Calibri" w:hAnsiTheme="majorHAnsi" w:cs="Times New Roman"/>
+                <w:color w:val="FFFFFF" w:themeColor="background1"/>
                 <w:sz w:val="24"/>
                 <w:szCs w:val="22"/>
                 <w:lang w:eastAsia="en-US"/>
@@ -2583,7 +2724,130 @@
         </w:tc>
         <w:tc>
           <w:tcPr>
-            <w:tcW w:w="7339" w:type="dxa"/>
+            <w:tcW w:w="3669" w:type="dxa"/>
+            <w:shd w:val="clear" w:color="auto" w:fill="4472C4" w:themeFill="accent1"/>
+            <w:vAlign w:val="center"/>
+          </w:tcPr>
+          <w:p>
+            <w:pPr>
+              <w:jc w:val="center"/>
+              <w:cnfStyle w:val="000000100000" w:firstRow="0" w:lastRow="0" w:firstColumn="0" w:lastColumn="0" w:oddVBand="0" w:evenVBand="0" w:oddHBand="1" w:evenHBand="0" w:firstRowFirstColumn="0" w:firstRowLastColumn="0" w:lastRowFirstColumn="0" w:lastRowLastColumn="0"/>
+              <w:rPr>
+                <w:rFonts w:asciiTheme="majorHAnsi" w:eastAsia="Calibri" w:hAnsiTheme="majorHAnsi" w:cs="Times New Roman"/>
+                <w:b/>
+                <w:bCs/>
+                <w:color w:val="FFFFFF" w:themeColor="background1"/>
+                <w:sz w:val="24"/>
+                <w:szCs w:val="22"/>
+                <w:lang w:eastAsia="en-US"/>
+              </w:rPr>
+            </w:pPr>
+            <w:r>
+              <w:rPr>
+                <w:rFonts w:asciiTheme="majorHAnsi" w:eastAsia="Calibri" w:hAnsiTheme="majorHAnsi" w:cs="Times New Roman"/>
+                <w:b/>
+                <w:bCs/>
+                <w:color w:val="FFFFFF" w:themeColor="background1"/>
+                <w:sz w:val="24"/>
+                <w:szCs w:val="22"/>
+                <w:lang w:eastAsia="en-US"/>
+              </w:rPr>
+              <w:t>Input</w:t>
+            </w:r>
+          </w:p>
+        </w:tc>
+        <w:tc>
+          <w:tcPr>
+            <w:tcW w:w="3670" w:type="dxa"/>
+            <w:shd w:val="clear" w:color="auto" w:fill="4472C4" w:themeFill="accent1"/>
+            <w:vAlign w:val="center"/>
+          </w:tcPr>
+          <w:p>
+            <w:pPr>
+              <w:jc w:val="center"/>
+              <w:cnfStyle w:val="000000100000" w:firstRow="0" w:lastRow="0" w:firstColumn="0" w:lastColumn="0" w:oddVBand="0" w:evenVBand="0" w:oddHBand="1" w:evenHBand="0" w:firstRowFirstColumn="0" w:firstRowLastColumn="0" w:lastRowFirstColumn="0" w:lastRowLastColumn="0"/>
+              <w:rPr>
+                <w:rFonts w:asciiTheme="majorHAnsi" w:eastAsia="Calibri" w:hAnsiTheme="majorHAnsi" w:cs="Times New Roman"/>
+                <w:b/>
+                <w:bCs/>
+                <w:color w:val="FFFFFF" w:themeColor="background1"/>
+                <w:sz w:val="24"/>
+                <w:szCs w:val="22"/>
+                <w:lang w:eastAsia="en-US"/>
+              </w:rPr>
+            </w:pPr>
+            <w:r>
+              <w:rPr>
+                <w:rFonts w:asciiTheme="majorHAnsi" w:eastAsia="Calibri" w:hAnsiTheme="majorHAnsi" w:cs="Times New Roman"/>
+                <w:b/>
+                <w:bCs/>
+                <w:color w:val="FFFFFF" w:themeColor="background1"/>
+                <w:sz w:val="24"/>
+                <w:szCs w:val="22"/>
+                <w:lang w:eastAsia="en-US"/>
+              </w:rPr>
+              <w:t>Valore</w:t>
+            </w:r>
+          </w:p>
+        </w:tc>
+      </w:tr>
+      <w:tr>
+        <w:trPr>
+          <w:trHeight w:val="541"/>
+        </w:trPr>
+        <w:tc>
+          <w:tcPr>
+            <w:cnfStyle w:val="001000000000" w:firstRow="0" w:lastRow="0" w:firstColumn="1" w:lastColumn="0" w:oddVBand="0" w:evenVBand="0" w:oddHBand="0" w:evenHBand="0" w:firstRowFirstColumn="0" w:firstRowLastColumn="0" w:lastRowFirstColumn="0" w:lastRowLastColumn="0"/>
+            <w:tcW w:w="2351" w:type="dxa"/>
+            <w:vMerge/>
+            <w:shd w:val="clear" w:color="auto" w:fill="4472C4" w:themeFill="accent1"/>
+            <w:vAlign w:val="center"/>
+          </w:tcPr>
+          <w:p>
+            <w:pPr>
+              <w:jc w:val="center"/>
+              <w:rPr>
+                <w:rFonts w:asciiTheme="majorHAnsi" w:eastAsia="Calibri" w:hAnsiTheme="majorHAnsi" w:cs="Times New Roman"/>
+                <w:color w:val="FFFFFF" w:themeColor="background1"/>
+                <w:sz w:val="24"/>
+                <w:szCs w:val="22"/>
+                <w:lang w:eastAsia="en-US"/>
+              </w:rPr>
+            </w:pPr>
+          </w:p>
+        </w:tc>
+        <w:tc>
+          <w:tcPr>
+            <w:tcW w:w="3669" w:type="dxa"/>
+            <w:vAlign w:val="center"/>
+          </w:tcPr>
+          <w:p>
+            <w:pPr>
+              <w:jc w:val="center"/>
+              <w:cnfStyle w:val="000000000000" w:firstRow="0" w:lastRow="0" w:firstColumn="0" w:lastColumn="0" w:oddVBand="0" w:evenVBand="0" w:oddHBand="0" w:evenHBand="0" w:firstRowFirstColumn="0" w:firstRowLastColumn="0" w:lastRowFirstColumn="0" w:lastRowLastColumn="0"/>
+              <w:rPr>
+                <w:rFonts w:ascii="Garamond" w:eastAsia="Calibri" w:hAnsi="Garamond" w:cs="Times New Roman"/>
+                <w:color w:val="auto"/>
+                <w:sz w:val="24"/>
+                <w:szCs w:val="22"/>
+                <w:lang w:eastAsia="en-US"/>
+              </w:rPr>
+            </w:pPr>
+            <w:r>
+              <w:rPr>
+                <w:rFonts w:ascii="Garamond" w:eastAsia="Calibri" w:hAnsi="Garamond" w:cs="Times New Roman"/>
+                <w:color w:val="auto"/>
+                <w:sz w:val="24"/>
+                <w:szCs w:val="22"/>
+                <w:lang w:eastAsia="en-US"/>
+              </w:rPr>
+              <w:t>Nome e cognome</w:t>
+            </w:r>
+          </w:p>
+        </w:tc>
+        <w:tc>
+          <w:tcPr>
+            <w:tcW w:w="3670" w:type="dxa"/>
             <w:vAlign w:val="center"/>
           </w:tcPr>
           <w:p>
@@ -2610,6 +2874,7 @@
           <w:tcPr>
             <w:cnfStyle w:val="001000000000" w:firstRow="0" w:lastRow="0" w:firstColumn="1" w:lastColumn="0" w:oddVBand="0" w:evenVBand="0" w:oddHBand="0" w:evenHBand="0" w:firstRowFirstColumn="0" w:firstRowLastColumn="0" w:lastRowFirstColumn="0" w:lastRowLastColumn="0"/>
             <w:tcW w:w="2351" w:type="dxa"/>
+            <w:vMerge/>
             <w:shd w:val="clear" w:color="auto" w:fill="4472C4" w:themeFill="accent1"/>
             <w:vAlign w:val="center"/>
           </w:tcPr>
@@ -2617,8 +2882,8 @@
             <w:pPr>
               <w:jc w:val="center"/>
               <w:rPr>
-                <w:rFonts w:ascii="Garamond" w:eastAsia="Calibri" w:hAnsi="Garamond" w:cs="Times New Roman"/>
-                <w:color w:val="auto"/>
+                <w:rFonts w:asciiTheme="majorHAnsi" w:eastAsia="Calibri" w:hAnsiTheme="majorHAnsi" w:cs="Times New Roman"/>
+                <w:color w:val="FFFFFF" w:themeColor="background1"/>
                 <w:sz w:val="24"/>
                 <w:szCs w:val="22"/>
                 <w:lang w:eastAsia="en-US"/>
@@ -2628,7 +2893,7 @@
         </w:tc>
         <w:tc>
           <w:tcPr>
-            <w:tcW w:w="7339" w:type="dxa"/>
+            <w:tcW w:w="3669" w:type="dxa"/>
             <w:vAlign w:val="center"/>
           </w:tcPr>
           <w:p>
@@ -2643,17 +2908,47 @@
                 <w:lang w:eastAsia="en-US"/>
               </w:rPr>
             </w:pPr>
+            <w:r>
+              <w:rPr>
+                <w:rFonts w:ascii="Garamond" w:eastAsia="Calibri" w:hAnsi="Garamond" w:cs="Times New Roman"/>
+                <w:color w:val="auto"/>
+                <w:sz w:val="24"/>
+                <w:szCs w:val="22"/>
+                <w:lang w:eastAsia="en-US"/>
+              </w:rPr>
+              <w:t>Codice fiscale</w:t>
+            </w:r>
+          </w:p>
+        </w:tc>
+        <w:tc>
+          <w:tcPr>
+            <w:tcW w:w="3670" w:type="dxa"/>
+            <w:vAlign w:val="center"/>
+          </w:tcPr>
+          <w:p>
+            <w:pPr>
+              <w:jc w:val="center"/>
+              <w:cnfStyle w:val="000000100000" w:firstRow="0" w:lastRow="0" w:firstColumn="0" w:lastColumn="0" w:oddVBand="0" w:evenVBand="0" w:oddHBand="1" w:evenHBand="0" w:firstRowFirstColumn="0" w:firstRowLastColumn="0" w:lastRowFirstColumn="0" w:lastRowLastColumn="0"/>
+              <w:rPr>
+                <w:rFonts w:ascii="Garamond" w:eastAsia="Calibri" w:hAnsi="Garamond" w:cs="Times New Roman"/>
+                <w:color w:val="auto"/>
+                <w:sz w:val="24"/>
+                <w:szCs w:val="22"/>
+                <w:lang w:eastAsia="en-US"/>
+              </w:rPr>
+            </w:pPr>
           </w:p>
         </w:tc>
       </w:tr>
       <w:tr>
         <w:trPr>
-          <w:trHeight w:val="541"/>
+          <w:trHeight w:val="518"/>
         </w:trPr>
         <w:tc>
           <w:tcPr>
             <w:cnfStyle w:val="001000000000" w:firstRow="0" w:lastRow="0" w:firstColumn="1" w:lastColumn="0" w:oddVBand="0" w:evenVBand="0" w:oddHBand="0" w:evenHBand="0" w:firstRowFirstColumn="0" w:firstRowLastColumn="0" w:lastRowFirstColumn="0" w:lastRowLastColumn="0"/>
             <w:tcW w:w="2351" w:type="dxa"/>
+            <w:vMerge/>
             <w:shd w:val="clear" w:color="auto" w:fill="4472C4" w:themeFill="accent1"/>
             <w:vAlign w:val="center"/>
           </w:tcPr>
@@ -2661,8 +2956,8 @@
             <w:pPr>
               <w:jc w:val="center"/>
               <w:rPr>
-                <w:rFonts w:ascii="Garamond" w:eastAsia="Calibri" w:hAnsi="Garamond" w:cs="Times New Roman"/>
-                <w:color w:val="auto"/>
+                <w:rFonts w:asciiTheme="majorHAnsi" w:eastAsia="Calibri" w:hAnsiTheme="majorHAnsi" w:cs="Times New Roman"/>
+                <w:color w:val="FFFFFF" w:themeColor="background1"/>
                 <w:sz w:val="24"/>
                 <w:szCs w:val="22"/>
                 <w:lang w:eastAsia="en-US"/>
@@ -2672,7 +2967,36 @@
         </w:tc>
         <w:tc>
           <w:tcPr>
-            <w:tcW w:w="7339" w:type="dxa"/>
+            <w:tcW w:w="3669" w:type="dxa"/>
+            <w:vAlign w:val="center"/>
+          </w:tcPr>
+          <w:p>
+            <w:pPr>
+              <w:jc w:val="center"/>
+              <w:cnfStyle w:val="000000000000" w:firstRow="0" w:lastRow="0" w:firstColumn="0" w:lastColumn="0" w:oddVBand="0" w:evenVBand="0" w:oddHBand="0" w:evenHBand="0" w:firstRowFirstColumn="0" w:firstRowLastColumn="0" w:lastRowFirstColumn="0" w:lastRowLastColumn="0"/>
+              <w:rPr>
+                <w:rFonts w:ascii="Garamond" w:eastAsia="Calibri" w:hAnsi="Garamond" w:cs="Times New Roman"/>
+                <w:color w:val="auto"/>
+                <w:sz w:val="24"/>
+                <w:szCs w:val="22"/>
+                <w:lang w:eastAsia="en-US"/>
+              </w:rPr>
+            </w:pPr>
+            <w:r>
+              <w:rPr>
+                <w:rFonts w:ascii="Garamond" w:eastAsia="Calibri" w:hAnsi="Garamond" w:cs="Times New Roman"/>
+                <w:color w:val="auto"/>
+                <w:sz w:val="24"/>
+                <w:szCs w:val="22"/>
+                <w:lang w:eastAsia="en-US"/>
+              </w:rPr>
+              <w:t>Indirizzo</w:t>
+            </w:r>
+          </w:p>
+        </w:tc>
+        <w:tc>
+          <w:tcPr>
+            <w:tcW w:w="3670" w:type="dxa"/>
             <w:vAlign w:val="center"/>
           </w:tcPr>
           <w:p>
@@ -2699,6 +3023,7 @@
           <w:tcPr>
             <w:cnfStyle w:val="001000000000" w:firstRow="0" w:lastRow="0" w:firstColumn="1" w:lastColumn="0" w:oddVBand="0" w:evenVBand="0" w:oddHBand="0" w:evenHBand="0" w:firstRowFirstColumn="0" w:firstRowLastColumn="0" w:lastRowFirstColumn="0" w:lastRowLastColumn="0"/>
             <w:tcW w:w="2351" w:type="dxa"/>
+            <w:vMerge/>
             <w:shd w:val="clear" w:color="auto" w:fill="4472C4" w:themeFill="accent1"/>
             <w:vAlign w:val="center"/>
           </w:tcPr>
@@ -2706,8 +3031,8 @@
             <w:pPr>
               <w:jc w:val="center"/>
               <w:rPr>
-                <w:rFonts w:ascii="Garamond" w:eastAsia="Calibri" w:hAnsi="Garamond" w:cs="Times New Roman"/>
-                <w:color w:val="auto"/>
+                <w:rFonts w:asciiTheme="majorHAnsi" w:eastAsia="Calibri" w:hAnsiTheme="majorHAnsi" w:cs="Times New Roman"/>
+                <w:color w:val="FFFFFF" w:themeColor="background1"/>
                 <w:sz w:val="24"/>
                 <w:szCs w:val="22"/>
                 <w:lang w:eastAsia="en-US"/>
@@ -2717,7 +3042,36 @@
         </w:tc>
         <w:tc>
           <w:tcPr>
-            <w:tcW w:w="7339" w:type="dxa"/>
+            <w:tcW w:w="3669" w:type="dxa"/>
+            <w:vAlign w:val="center"/>
+          </w:tcPr>
+          <w:p>
+            <w:pPr>
+              <w:jc w:val="center"/>
+              <w:cnfStyle w:val="000000100000" w:firstRow="0" w:lastRow="0" w:firstColumn="0" w:lastColumn="0" w:oddVBand="0" w:evenVBand="0" w:oddHBand="1" w:evenHBand="0" w:firstRowFirstColumn="0" w:firstRowLastColumn="0" w:lastRowFirstColumn="0" w:lastRowLastColumn="0"/>
+              <w:rPr>
+                <w:rFonts w:ascii="Garamond" w:eastAsia="Calibri" w:hAnsi="Garamond" w:cs="Times New Roman"/>
+                <w:color w:val="auto"/>
+                <w:sz w:val="24"/>
+                <w:szCs w:val="22"/>
+                <w:lang w:eastAsia="en-US"/>
+              </w:rPr>
+            </w:pPr>
+            <w:r>
+              <w:rPr>
+                <w:rFonts w:ascii="Garamond" w:eastAsia="Calibri" w:hAnsi="Garamond" w:cs="Times New Roman"/>
+                <w:color w:val="auto"/>
+                <w:sz w:val="24"/>
+                <w:szCs w:val="22"/>
+                <w:lang w:eastAsia="en-US"/>
+              </w:rPr>
+              <w:t>Telefono</w:t>
+            </w:r>
+          </w:p>
+        </w:tc>
+        <w:tc>
+          <w:tcPr>
+            <w:tcW w:w="3670" w:type="dxa"/>
             <w:vAlign w:val="center"/>
           </w:tcPr>
           <w:p>
@@ -2743,6 +3097,7 @@
           <w:tcPr>
             <w:cnfStyle w:val="001000000000" w:firstRow="0" w:lastRow="0" w:firstColumn="1" w:lastColumn="0" w:oddVBand="0" w:evenVBand="0" w:oddHBand="0" w:evenHBand="0" w:firstRowFirstColumn="0" w:firstRowLastColumn="0" w:lastRowFirstColumn="0" w:lastRowLastColumn="0"/>
             <w:tcW w:w="2351" w:type="dxa"/>
+            <w:vMerge/>
             <w:shd w:val="clear" w:color="auto" w:fill="4472C4" w:themeFill="accent1"/>
             <w:vAlign w:val="center"/>
           </w:tcPr>
@@ -2750,8 +3105,455 @@
             <w:pPr>
               <w:jc w:val="center"/>
               <w:rPr>
+                <w:rFonts w:asciiTheme="majorHAnsi" w:eastAsia="Calibri" w:hAnsiTheme="majorHAnsi" w:cs="Times New Roman"/>
+                <w:color w:val="FFFFFF" w:themeColor="background1"/>
+                <w:sz w:val="24"/>
+                <w:szCs w:val="22"/>
+                <w:lang w:eastAsia="en-US"/>
+              </w:rPr>
+            </w:pPr>
+          </w:p>
+        </w:tc>
+        <w:tc>
+          <w:tcPr>
+            <w:tcW w:w="3669" w:type="dxa"/>
+            <w:vAlign w:val="center"/>
+          </w:tcPr>
+          <w:p>
+            <w:pPr>
+              <w:jc w:val="center"/>
+              <w:cnfStyle w:val="000000000000" w:firstRow="0" w:lastRow="0" w:firstColumn="0" w:lastColumn="0" w:oddVBand="0" w:evenVBand="0" w:oddHBand="0" w:evenHBand="0" w:firstRowFirstColumn="0" w:firstRowLastColumn="0" w:lastRowFirstColumn="0" w:lastRowLastColumn="0"/>
+              <w:rPr>
                 <w:rFonts w:ascii="Garamond" w:eastAsia="Calibri" w:hAnsi="Garamond" w:cs="Times New Roman"/>
                 <w:color w:val="auto"/>
+                <w:sz w:val="24"/>
+                <w:szCs w:val="22"/>
+                <w:lang w:eastAsia="en-US"/>
+              </w:rPr>
+            </w:pPr>
+            <w:r>
+              <w:rPr>
+                <w:rFonts w:ascii="Garamond" w:eastAsia="Calibri" w:hAnsi="Garamond" w:cs="Times New Roman"/>
+                <w:color w:val="auto"/>
+                <w:sz w:val="24"/>
+                <w:szCs w:val="22"/>
+                <w:lang w:eastAsia="en-US"/>
+              </w:rPr>
+              <w:t>Nome prodotto</w:t>
+            </w:r>
+          </w:p>
+        </w:tc>
+        <w:tc>
+          <w:tcPr>
+            <w:tcW w:w="3670" w:type="dxa"/>
+            <w:vAlign w:val="center"/>
+          </w:tcPr>
+          <w:p>
+            <w:pPr>
+              <w:jc w:val="center"/>
+              <w:cnfStyle w:val="000000000000" w:firstRow="0" w:lastRow="0" w:firstColumn="0" w:lastColumn="0" w:oddVBand="0" w:evenVBand="0" w:oddHBand="0" w:evenHBand="0" w:firstRowFirstColumn="0" w:firstRowLastColumn="0" w:lastRowFirstColumn="0" w:lastRowLastColumn="0"/>
+              <w:rPr>
+                <w:rFonts w:ascii="Garamond" w:eastAsia="Calibri" w:hAnsi="Garamond" w:cs="Times New Roman"/>
+                <w:color w:val="auto"/>
+                <w:sz w:val="24"/>
+                <w:szCs w:val="22"/>
+                <w:lang w:eastAsia="en-US"/>
+              </w:rPr>
+            </w:pPr>
+          </w:p>
+        </w:tc>
+      </w:tr>
+      <w:tr>
+        <w:trPr>
+          <w:cnfStyle w:val="000000100000" w:firstRow="0" w:lastRow="0" w:firstColumn="0" w:lastColumn="0" w:oddVBand="0" w:evenVBand="0" w:oddHBand="1" w:evenHBand="0" w:firstRowFirstColumn="0" w:firstRowLastColumn="0" w:lastRowFirstColumn="0" w:lastRowLastColumn="0"/>
+          <w:trHeight w:val="518"/>
+        </w:trPr>
+        <w:tc>
+          <w:tcPr>
+            <w:cnfStyle w:val="001000000000" w:firstRow="0" w:lastRow="0" w:firstColumn="1" w:lastColumn="0" w:oddVBand="0" w:evenVBand="0" w:oddHBand="0" w:evenHBand="0" w:firstRowFirstColumn="0" w:firstRowLastColumn="0" w:lastRowFirstColumn="0" w:lastRowLastColumn="0"/>
+            <w:tcW w:w="2351" w:type="dxa"/>
+            <w:vMerge/>
+            <w:shd w:val="clear" w:color="auto" w:fill="4472C4" w:themeFill="accent1"/>
+            <w:vAlign w:val="center"/>
+          </w:tcPr>
+          <w:p>
+            <w:pPr>
+              <w:jc w:val="center"/>
+              <w:rPr>
+                <w:rFonts w:asciiTheme="majorHAnsi" w:eastAsia="Calibri" w:hAnsiTheme="majorHAnsi" w:cs="Times New Roman"/>
+                <w:color w:val="FFFFFF" w:themeColor="background1"/>
+                <w:sz w:val="24"/>
+                <w:szCs w:val="22"/>
+                <w:lang w:eastAsia="en-US"/>
+              </w:rPr>
+            </w:pPr>
+          </w:p>
+        </w:tc>
+        <w:tc>
+          <w:tcPr>
+            <w:tcW w:w="3669" w:type="dxa"/>
+            <w:vAlign w:val="center"/>
+          </w:tcPr>
+          <w:p>
+            <w:pPr>
+              <w:jc w:val="center"/>
+              <w:cnfStyle w:val="000000100000" w:firstRow="0" w:lastRow="0" w:firstColumn="0" w:lastColumn="0" w:oddVBand="0" w:evenVBand="0" w:oddHBand="1" w:evenHBand="0" w:firstRowFirstColumn="0" w:firstRowLastColumn="0" w:lastRowFirstColumn="0" w:lastRowLastColumn="0"/>
+              <w:rPr>
+                <w:rFonts w:ascii="Garamond" w:eastAsia="Calibri" w:hAnsi="Garamond" w:cs="Times New Roman"/>
+                <w:color w:val="auto"/>
+                <w:sz w:val="24"/>
+                <w:szCs w:val="22"/>
+                <w:lang w:eastAsia="en-US"/>
+              </w:rPr>
+            </w:pPr>
+            <w:r>
+              <w:rPr>
+                <w:rFonts w:ascii="Garamond" w:eastAsia="Calibri" w:hAnsi="Garamond" w:cs="Times New Roman"/>
+                <w:color w:val="auto"/>
+                <w:sz w:val="24"/>
+                <w:szCs w:val="22"/>
+                <w:lang w:eastAsia="en-US"/>
+              </w:rPr>
+              <w:t>Tipo prodotto</w:t>
+            </w:r>
+          </w:p>
+        </w:tc>
+        <w:tc>
+          <w:tcPr>
+            <w:tcW w:w="3670" w:type="dxa"/>
+            <w:vAlign w:val="center"/>
+          </w:tcPr>
+          <w:p>
+            <w:pPr>
+              <w:jc w:val="center"/>
+              <w:cnfStyle w:val="000000100000" w:firstRow="0" w:lastRow="0" w:firstColumn="0" w:lastColumn="0" w:oddVBand="0" w:evenVBand="0" w:oddHBand="1" w:evenHBand="0" w:firstRowFirstColumn="0" w:firstRowLastColumn="0" w:lastRowFirstColumn="0" w:lastRowLastColumn="0"/>
+              <w:rPr>
+                <w:rFonts w:ascii="Garamond" w:eastAsia="Calibri" w:hAnsi="Garamond" w:cs="Times New Roman"/>
+                <w:color w:val="auto"/>
+                <w:sz w:val="24"/>
+                <w:szCs w:val="22"/>
+                <w:lang w:eastAsia="en-US"/>
+              </w:rPr>
+            </w:pPr>
+          </w:p>
+        </w:tc>
+      </w:tr>
+      <w:tr>
+        <w:trPr>
+          <w:trHeight w:val="518"/>
+        </w:trPr>
+        <w:tc>
+          <w:tcPr>
+            <w:cnfStyle w:val="001000000000" w:firstRow="0" w:lastRow="0" w:firstColumn="1" w:lastColumn="0" w:oddVBand="0" w:evenVBand="0" w:oddHBand="0" w:evenHBand="0" w:firstRowFirstColumn="0" w:firstRowLastColumn="0" w:lastRowFirstColumn="0" w:lastRowLastColumn="0"/>
+            <w:tcW w:w="2351" w:type="dxa"/>
+            <w:vMerge/>
+            <w:shd w:val="clear" w:color="auto" w:fill="4472C4" w:themeFill="accent1"/>
+            <w:vAlign w:val="center"/>
+          </w:tcPr>
+          <w:p>
+            <w:pPr>
+              <w:jc w:val="center"/>
+              <w:rPr>
+                <w:rFonts w:asciiTheme="majorHAnsi" w:eastAsia="Calibri" w:hAnsiTheme="majorHAnsi" w:cs="Times New Roman"/>
+                <w:color w:val="FFFFFF" w:themeColor="background1"/>
+                <w:sz w:val="24"/>
+                <w:szCs w:val="22"/>
+                <w:lang w:eastAsia="en-US"/>
+              </w:rPr>
+            </w:pPr>
+          </w:p>
+        </w:tc>
+        <w:tc>
+          <w:tcPr>
+            <w:tcW w:w="3669" w:type="dxa"/>
+            <w:vAlign w:val="center"/>
+          </w:tcPr>
+          <w:p>
+            <w:pPr>
+              <w:jc w:val="center"/>
+              <w:cnfStyle w:val="000000000000" w:firstRow="0" w:lastRow="0" w:firstColumn="0" w:lastColumn="0" w:oddVBand="0" w:evenVBand="0" w:oddHBand="0" w:evenHBand="0" w:firstRowFirstColumn="0" w:firstRowLastColumn="0" w:lastRowFirstColumn="0" w:lastRowLastColumn="0"/>
+              <w:rPr>
+                <w:rFonts w:ascii="Garamond" w:eastAsia="Calibri" w:hAnsi="Garamond" w:cs="Times New Roman"/>
+                <w:color w:val="auto"/>
+                <w:sz w:val="24"/>
+                <w:szCs w:val="22"/>
+                <w:lang w:eastAsia="en-US"/>
+              </w:rPr>
+            </w:pPr>
+            <w:r>
+              <w:rPr>
+                <w:rFonts w:ascii="Garamond" w:eastAsia="Calibri" w:hAnsi="Garamond" w:cs="Times New Roman"/>
+                <w:color w:val="auto"/>
+                <w:sz w:val="24"/>
+                <w:szCs w:val="22"/>
+                <w:lang w:eastAsia="en-US"/>
+              </w:rPr>
+              <w:t>Codice prodotto</w:t>
+            </w:r>
+          </w:p>
+        </w:tc>
+        <w:tc>
+          <w:tcPr>
+            <w:tcW w:w="3670" w:type="dxa"/>
+            <w:vAlign w:val="center"/>
+          </w:tcPr>
+          <w:p>
+            <w:pPr>
+              <w:jc w:val="center"/>
+              <w:cnfStyle w:val="000000000000" w:firstRow="0" w:lastRow="0" w:firstColumn="0" w:lastColumn="0" w:oddVBand="0" w:evenVBand="0" w:oddHBand="0" w:evenHBand="0" w:firstRowFirstColumn="0" w:firstRowLastColumn="0" w:lastRowFirstColumn="0" w:lastRowLastColumn="0"/>
+              <w:rPr>
+                <w:rFonts w:ascii="Garamond" w:eastAsia="Calibri" w:hAnsi="Garamond" w:cs="Times New Roman"/>
+                <w:color w:val="auto"/>
+                <w:sz w:val="24"/>
+                <w:szCs w:val="22"/>
+                <w:lang w:eastAsia="en-US"/>
+              </w:rPr>
+            </w:pPr>
+          </w:p>
+        </w:tc>
+      </w:tr>
+      <w:tr>
+        <w:trPr>
+          <w:cnfStyle w:val="000000100000" w:firstRow="0" w:lastRow="0" w:firstColumn="0" w:lastColumn="0" w:oddVBand="0" w:evenVBand="0" w:oddHBand="1" w:evenHBand="0" w:firstRowFirstColumn="0" w:firstRowLastColumn="0" w:lastRowFirstColumn="0" w:lastRowLastColumn="0"/>
+          <w:trHeight w:val="518"/>
+        </w:trPr>
+        <w:tc>
+          <w:tcPr>
+            <w:cnfStyle w:val="001000000000" w:firstRow="0" w:lastRow="0" w:firstColumn="1" w:lastColumn="0" w:oddVBand="0" w:evenVBand="0" w:oddHBand="0" w:evenHBand="0" w:firstRowFirstColumn="0" w:firstRowLastColumn="0" w:lastRowFirstColumn="0" w:lastRowLastColumn="0"/>
+            <w:tcW w:w="2351" w:type="dxa"/>
+            <w:vMerge/>
+            <w:shd w:val="clear" w:color="auto" w:fill="4472C4" w:themeFill="accent1"/>
+            <w:vAlign w:val="center"/>
+          </w:tcPr>
+          <w:p>
+            <w:pPr>
+              <w:jc w:val="center"/>
+              <w:rPr>
+                <w:rFonts w:asciiTheme="majorHAnsi" w:eastAsia="Calibri" w:hAnsiTheme="majorHAnsi" w:cs="Times New Roman"/>
+                <w:color w:val="FFFFFF" w:themeColor="background1"/>
+                <w:sz w:val="24"/>
+                <w:szCs w:val="22"/>
+                <w:lang w:eastAsia="en-US"/>
+              </w:rPr>
+            </w:pPr>
+          </w:p>
+        </w:tc>
+        <w:tc>
+          <w:tcPr>
+            <w:tcW w:w="3669" w:type="dxa"/>
+            <w:vAlign w:val="center"/>
+          </w:tcPr>
+          <w:p>
+            <w:pPr>
+              <w:jc w:val="center"/>
+              <w:cnfStyle w:val="000000100000" w:firstRow="0" w:lastRow="0" w:firstColumn="0" w:lastColumn="0" w:oddVBand="0" w:evenVBand="0" w:oddHBand="1" w:evenHBand="0" w:firstRowFirstColumn="0" w:firstRowLastColumn="0" w:lastRowFirstColumn="0" w:lastRowLastColumn="0"/>
+              <w:rPr>
+                <w:rFonts w:ascii="Garamond" w:eastAsia="Calibri" w:hAnsi="Garamond" w:cs="Times New Roman"/>
+                <w:color w:val="auto"/>
+                <w:sz w:val="24"/>
+                <w:szCs w:val="22"/>
+                <w:lang w:eastAsia="en-US"/>
+              </w:rPr>
+            </w:pPr>
+            <w:r>
+              <w:rPr>
+                <w:rFonts w:ascii="Garamond" w:eastAsia="Calibri" w:hAnsi="Garamond" w:cs="Times New Roman"/>
+                <w:color w:val="auto"/>
+                <w:sz w:val="24"/>
+                <w:szCs w:val="22"/>
+                <w:lang w:eastAsia="en-US"/>
+              </w:rPr>
+              <w:t>Numero di serie</w:t>
+            </w:r>
+          </w:p>
+        </w:tc>
+        <w:tc>
+          <w:tcPr>
+            <w:tcW w:w="3670" w:type="dxa"/>
+            <w:vAlign w:val="center"/>
+          </w:tcPr>
+          <w:p>
+            <w:pPr>
+              <w:jc w:val="center"/>
+              <w:cnfStyle w:val="000000100000" w:firstRow="0" w:lastRow="0" w:firstColumn="0" w:lastColumn="0" w:oddVBand="0" w:evenVBand="0" w:oddHBand="1" w:evenHBand="0" w:firstRowFirstColumn="0" w:firstRowLastColumn="0" w:lastRowFirstColumn="0" w:lastRowLastColumn="0"/>
+              <w:rPr>
+                <w:rFonts w:ascii="Garamond" w:eastAsia="Calibri" w:hAnsi="Garamond" w:cs="Times New Roman"/>
+                <w:color w:val="auto"/>
+                <w:sz w:val="24"/>
+                <w:szCs w:val="22"/>
+                <w:lang w:eastAsia="en-US"/>
+              </w:rPr>
+            </w:pPr>
+          </w:p>
+        </w:tc>
+      </w:tr>
+      <w:tr>
+        <w:trPr>
+          <w:trHeight w:val="518"/>
+        </w:trPr>
+        <w:tc>
+          <w:tcPr>
+            <w:cnfStyle w:val="001000000000" w:firstRow="0" w:lastRow="0" w:firstColumn="1" w:lastColumn="0" w:oddVBand="0" w:evenVBand="0" w:oddHBand="0" w:evenHBand="0" w:firstRowFirstColumn="0" w:firstRowLastColumn="0" w:lastRowFirstColumn="0" w:lastRowLastColumn="0"/>
+            <w:tcW w:w="2351" w:type="dxa"/>
+            <w:vMerge/>
+            <w:shd w:val="clear" w:color="auto" w:fill="4472C4" w:themeFill="accent1"/>
+            <w:vAlign w:val="center"/>
+          </w:tcPr>
+          <w:p>
+            <w:pPr>
+              <w:jc w:val="center"/>
+              <w:rPr>
+                <w:rFonts w:asciiTheme="majorHAnsi" w:eastAsia="Calibri" w:hAnsiTheme="majorHAnsi" w:cs="Times New Roman"/>
+                <w:color w:val="FFFFFF" w:themeColor="background1"/>
+                <w:sz w:val="24"/>
+                <w:szCs w:val="22"/>
+                <w:lang w:eastAsia="en-US"/>
+              </w:rPr>
+            </w:pPr>
+          </w:p>
+        </w:tc>
+        <w:tc>
+          <w:tcPr>
+            <w:tcW w:w="3669" w:type="dxa"/>
+            <w:vAlign w:val="center"/>
+          </w:tcPr>
+          <w:p>
+            <w:pPr>
+              <w:jc w:val="center"/>
+              <w:cnfStyle w:val="000000000000" w:firstRow="0" w:lastRow="0" w:firstColumn="0" w:lastColumn="0" w:oddVBand="0" w:evenVBand="0" w:oddHBand="0" w:evenHBand="0" w:firstRowFirstColumn="0" w:firstRowLastColumn="0" w:lastRowFirstColumn="0" w:lastRowLastColumn="0"/>
+              <w:rPr>
+                <w:rFonts w:ascii="Garamond" w:eastAsia="Calibri" w:hAnsi="Garamond" w:cs="Times New Roman"/>
+                <w:color w:val="auto"/>
+                <w:sz w:val="24"/>
+                <w:szCs w:val="22"/>
+                <w:lang w:eastAsia="en-US"/>
+              </w:rPr>
+            </w:pPr>
+            <w:r>
+              <w:rPr>
+                <w:rFonts w:ascii="Garamond" w:eastAsia="Calibri" w:hAnsi="Garamond" w:cs="Times New Roman"/>
+                <w:color w:val="auto"/>
+                <w:sz w:val="24"/>
+                <w:szCs w:val="22"/>
+                <w:lang w:eastAsia="en-US"/>
+              </w:rPr>
+              <w:t>Data scontrino</w:t>
+            </w:r>
+          </w:p>
+        </w:tc>
+        <w:tc>
+          <w:tcPr>
+            <w:tcW w:w="3670" w:type="dxa"/>
+            <w:vAlign w:val="center"/>
+          </w:tcPr>
+          <w:p>
+            <w:pPr>
+              <w:jc w:val="center"/>
+              <w:cnfStyle w:val="000000000000" w:firstRow="0" w:lastRow="0" w:firstColumn="0" w:lastColumn="0" w:oddVBand="0" w:evenVBand="0" w:oddHBand="0" w:evenHBand="0" w:firstRowFirstColumn="0" w:firstRowLastColumn="0" w:lastRowFirstColumn="0" w:lastRowLastColumn="0"/>
+              <w:rPr>
+                <w:rFonts w:ascii="Garamond" w:eastAsia="Calibri" w:hAnsi="Garamond" w:cs="Times New Roman"/>
+                <w:color w:val="auto"/>
+                <w:sz w:val="24"/>
+                <w:szCs w:val="22"/>
+                <w:lang w:eastAsia="en-US"/>
+              </w:rPr>
+            </w:pPr>
+          </w:p>
+        </w:tc>
+      </w:tr>
+      <w:tr>
+        <w:trPr>
+          <w:cnfStyle w:val="000000100000" w:firstRow="0" w:lastRow="0" w:firstColumn="0" w:lastColumn="0" w:oddVBand="0" w:evenVBand="0" w:oddHBand="1" w:evenHBand="0" w:firstRowFirstColumn="0" w:firstRowLastColumn="0" w:lastRowFirstColumn="0" w:lastRowLastColumn="0"/>
+          <w:trHeight w:val="518"/>
+        </w:trPr>
+        <w:tc>
+          <w:tcPr>
+            <w:cnfStyle w:val="001000000000" w:firstRow="0" w:lastRow="0" w:firstColumn="1" w:lastColumn="0" w:oddVBand="0" w:evenVBand="0" w:oddHBand="0" w:evenHBand="0" w:firstRowFirstColumn="0" w:firstRowLastColumn="0" w:lastRowFirstColumn="0" w:lastRowLastColumn="0"/>
+            <w:tcW w:w="2351" w:type="dxa"/>
+            <w:vMerge/>
+            <w:shd w:val="clear" w:color="auto" w:fill="4472C4" w:themeFill="accent1"/>
+            <w:vAlign w:val="center"/>
+          </w:tcPr>
+          <w:p>
+            <w:pPr>
+              <w:jc w:val="center"/>
+              <w:rPr>
+                <w:rFonts w:asciiTheme="majorHAnsi" w:eastAsia="Calibri" w:hAnsiTheme="majorHAnsi" w:cs="Times New Roman"/>
+                <w:color w:val="FFFFFF" w:themeColor="background1"/>
+                <w:sz w:val="24"/>
+                <w:szCs w:val="22"/>
+                <w:lang w:eastAsia="en-US"/>
+              </w:rPr>
+            </w:pPr>
+          </w:p>
+        </w:tc>
+        <w:tc>
+          <w:tcPr>
+            <w:tcW w:w="3669" w:type="dxa"/>
+            <w:vAlign w:val="center"/>
+          </w:tcPr>
+          <w:p>
+            <w:pPr>
+              <w:jc w:val="center"/>
+              <w:cnfStyle w:val="000000100000" w:firstRow="0" w:lastRow="0" w:firstColumn="0" w:lastColumn="0" w:oddVBand="0" w:evenVBand="0" w:oddHBand="1" w:evenHBand="0" w:firstRowFirstColumn="0" w:firstRowLastColumn="0" w:lastRowFirstColumn="0" w:lastRowLastColumn="0"/>
+              <w:rPr>
+                <w:rFonts w:ascii="Garamond" w:eastAsia="Calibri" w:hAnsi="Garamond" w:cs="Times New Roman"/>
+                <w:color w:val="auto"/>
+                <w:sz w:val="24"/>
+                <w:szCs w:val="22"/>
+                <w:lang w:eastAsia="en-US"/>
+              </w:rPr>
+            </w:pPr>
+            <w:r>
+              <w:rPr>
+                <w:rFonts w:ascii="Garamond" w:eastAsia="Calibri" w:hAnsi="Garamond" w:cs="Times New Roman"/>
+                <w:color w:val="auto"/>
+                <w:sz w:val="24"/>
+                <w:szCs w:val="22"/>
+                <w:lang w:eastAsia="en-US"/>
+              </w:rPr>
+              <w:t>Numero scontrino</w:t>
+            </w:r>
+          </w:p>
+        </w:tc>
+        <w:tc>
+          <w:tcPr>
+            <w:tcW w:w="3670" w:type="dxa"/>
+            <w:vAlign w:val="center"/>
+          </w:tcPr>
+          <w:p>
+            <w:pPr>
+              <w:jc w:val="center"/>
+              <w:cnfStyle w:val="000000100000" w:firstRow="0" w:lastRow="0" w:firstColumn="0" w:lastColumn="0" w:oddVBand="0" w:evenVBand="0" w:oddHBand="1" w:evenHBand="0" w:firstRowFirstColumn="0" w:firstRowLastColumn="0" w:lastRowFirstColumn="0" w:lastRowLastColumn="0"/>
+              <w:rPr>
+                <w:rFonts w:ascii="Garamond" w:eastAsia="Calibri" w:hAnsi="Garamond" w:cs="Times New Roman"/>
+                <w:color w:val="auto"/>
+                <w:sz w:val="24"/>
+                <w:szCs w:val="22"/>
+                <w:lang w:eastAsia="en-US"/>
+              </w:rPr>
+            </w:pPr>
+          </w:p>
+        </w:tc>
+      </w:tr>
+      <w:tr>
+        <w:trPr>
+          <w:trHeight w:val="518"/>
+        </w:trPr>
+        <w:tc>
+          <w:tcPr>
+            <w:cnfStyle w:val="001000000000" w:firstRow="0" w:lastRow="0" w:firstColumn="1" w:lastColumn="0" w:oddVBand="0" w:evenVBand="0" w:oddHBand="0" w:evenHBand="0" w:firstRowFirstColumn="0" w:firstRowLastColumn="0" w:lastRowFirstColumn="0" w:lastRowLastColumn="0"/>
+            <w:tcW w:w="2351" w:type="dxa"/>
+            <w:vMerge/>
+            <w:shd w:val="clear" w:color="auto" w:fill="4472C4" w:themeFill="accent1"/>
+            <w:vAlign w:val="center"/>
+          </w:tcPr>
+          <w:p>
+            <w:pPr>
+              <w:jc w:val="center"/>
+              <w:rPr>
+                <w:rFonts w:asciiTheme="majorHAnsi" w:eastAsia="Calibri" w:hAnsiTheme="majorHAnsi" w:cs="Times New Roman"/>
+                <w:color w:val="FFFFFF" w:themeColor="background1"/>
                 <w:sz w:val="24"/>
                 <w:szCs w:val="22"/>
                 <w:lang w:eastAsia="en-US"/>
@@ -2762,20 +3564,51 @@
         <w:tc>
           <w:tcPr>
             <w:tcW w:w="7339" w:type="dxa"/>
+            <w:gridSpan w:val="2"/>
             <w:vAlign w:val="center"/>
           </w:tcPr>
           <w:p>
             <w:pPr>
-              <w:jc w:val="center"/>
+              <w:pStyle w:val="Paragrafoelenco"/>
+              <w:numPr>
+                <w:ilvl w:val="0"/>
+                <w:numId w:val="37"/>
+              </w:numPr>
+              <w:spacing w:after="0" w:line="240" w:lineRule="auto"/>
               <w:cnfStyle w:val="000000000000" w:firstRow="0" w:lastRow="0" w:firstColumn="0" w:lastColumn="0" w:oddVBand="0" w:evenVBand="0" w:oddHBand="0" w:evenHBand="0" w:firstRowFirstColumn="0" w:firstRowLastColumn="0" w:lastRowFirstColumn="0" w:lastRowLastColumn="0"/>
               <w:rPr>
                 <w:rFonts w:ascii="Garamond" w:eastAsia="Calibri" w:hAnsi="Garamond" w:cs="Times New Roman"/>
-                <w:color w:val="auto"/>
-                <w:sz w:val="24"/>
-                <w:szCs w:val="22"/>
-                <w:lang w:eastAsia="en-US"/>
+                <w:sz w:val="24"/>
               </w:rPr>
             </w:pPr>
+            <w:r>
+              <w:rPr>
+                <w:rFonts w:ascii="Garamond" w:eastAsia="Calibri" w:hAnsi="Garamond" w:cs="Times New Roman"/>
+                <w:sz w:val="24"/>
+              </w:rPr>
+              <w:t>L</w:t>
+            </w:r>
+            <w:r>
+              <w:rPr>
+                <w:rFonts w:ascii="Garamond" w:eastAsia="Calibri" w:hAnsi="Garamond" w:cs="Times New Roman"/>
+                <w:sz w:val="24"/>
+              </w:rPr>
+              <w:t>’addetto assistenza clicca sul pulsante “</w:t>
+            </w:r>
+            <w:r>
+              <w:rPr>
+                <w:rFonts w:ascii="Garamond" w:eastAsia="Calibri" w:hAnsi="Garamond" w:cs="Times New Roman"/>
+                <w:sz w:val="24"/>
+              </w:rPr>
+              <w:t>Inoltra</w:t>
+            </w:r>
+            <w:r>
+              <w:rPr>
+                <w:rFonts w:ascii="Garamond" w:eastAsia="Calibri" w:hAnsi="Garamond" w:cs="Times New Roman"/>
+                <w:sz w:val="24"/>
+              </w:rPr>
+              <w:t>”</w:t>
+            </w:r>
           </w:p>
         </w:tc>
       </w:tr>
@@ -2795,23 +3628,33 @@
             <w:pPr>
               <w:jc w:val="center"/>
               <w:rPr>
-                <w:rFonts w:ascii="Garamond" w:eastAsia="Calibri" w:hAnsi="Garamond" w:cs="Times New Roman"/>
-                <w:color w:val="auto"/>
+                <w:rFonts w:asciiTheme="majorHAnsi" w:eastAsia="Calibri" w:hAnsiTheme="majorHAnsi" w:cs="Times New Roman"/>
+                <w:color w:val="FFFFFF" w:themeColor="background1"/>
                 <w:sz w:val="24"/>
                 <w:szCs w:val="22"/>
                 <w:lang w:eastAsia="en-US"/>
               </w:rPr>
             </w:pPr>
+            <w:r>
+              <w:rPr>
+                <w:rFonts w:asciiTheme="majorHAnsi" w:eastAsia="Calibri" w:hAnsiTheme="majorHAnsi" w:cs="Times New Roman"/>
+                <w:color w:val="FFFFFF" w:themeColor="background1"/>
+                <w:sz w:val="24"/>
+                <w:szCs w:val="22"/>
+                <w:lang w:eastAsia="en-US"/>
+              </w:rPr>
+              <w:t>Oracolo</w:t>
+            </w:r>
           </w:p>
         </w:tc>
         <w:tc>
           <w:tcPr>
             <w:tcW w:w="7339" w:type="dxa"/>
+            <w:gridSpan w:val="2"/>
             <w:vAlign w:val="center"/>
           </w:tcPr>
           <w:p>
             <w:pPr>
-              <w:jc w:val="center"/>
               <w:cnfStyle w:val="000000100000" w:firstRow="0" w:lastRow="0" w:firstColumn="0" w:lastColumn="0" w:oddVBand="0" w:evenVBand="0" w:oddHBand="1" w:evenHBand="0" w:firstRowFirstColumn="0" w:firstRowLastColumn="0" w:lastRowFirstColumn="0" w:lastRowLastColumn="0"/>
               <w:rPr>
                 <w:rFonts w:ascii="Garamond" w:eastAsia="Calibri" w:hAnsi="Garamond" w:cs="Times New Roman"/>
@@ -2824,6 +3667,7 @@
           </w:p>
         </w:tc>
       </w:tr>
+      <w:bookmarkEnd w:id="13"/>
     </w:tbl>
     <w:p>
       <w:pPr>
@@ -2854,7 +3698,7 @@
           <w:lang w:eastAsia="en-US"/>
         </w:rPr>
       </w:pPr>
-      <w:bookmarkStart w:id="11" w:name="_Toc61859766"/>
+      <w:bookmarkStart w:id="14" w:name="_Toc61859766"/>
       <w:r>
         <w:rPr>
           <w:lang w:eastAsia="en-US"/>
@@ -2867,7 +3711,7 @@
         </w:rPr>
         <w:t>Inventario</w:t>
       </w:r>
-      <w:bookmarkEnd w:id="11"/>
+      <w:bookmarkEnd w:id="14"/>
       <w:r>
         <w:rPr>
           <w:lang w:eastAsia="en-US"/>
@@ -2877,6 +3721,894 @@
     </w:p>
     <w:p>
       <w:pPr>
+        <w:pStyle w:val="Titolo3"/>
+      </w:pPr>
+      <w:bookmarkStart w:id="15" w:name="_Hlk62117953"/>
+      <w:r>
+        <w:t>2.</w:t>
+      </w:r>
+      <w:r>
+        <w:t>2</w:t>
+      </w:r>
+      <w:r>
+        <w:t>.1 TC_I_1:</w:t>
+      </w:r>
+      <w:r>
+        <w:t>Crea nuovo p</w:t>
+      </w:r>
+      <w:r>
+        <w:t>rodotto</w:t>
+      </w:r>
+    </w:p>
+    <w:bookmarkEnd w:id="15"/>
+    <w:p/>
+    <w:tbl>
+      <w:tblPr>
+        <w:tblStyle w:val="Tabellasemplice4"/>
+        <w:tblW w:w="9690" w:type="dxa"/>
+        <w:tblBorders>
+          <w:top w:val="single" w:sz="4" w:space="0" w:color="auto"/>
+          <w:left w:val="single" w:sz="4" w:space="0" w:color="auto"/>
+          <w:bottom w:val="single" w:sz="4" w:space="0" w:color="auto"/>
+          <w:right w:val="single" w:sz="4" w:space="0" w:color="auto"/>
+          <w:insideH w:val="single" w:sz="4" w:space="0" w:color="auto"/>
+          <w:insideV w:val="single" w:sz="4" w:space="0" w:color="auto"/>
+        </w:tblBorders>
+        <w:tblLook w:val="04A0" w:firstRow="1" w:lastRow="0" w:firstColumn="1" w:lastColumn="0" w:noHBand="0" w:noVBand="1"/>
+      </w:tblPr>
+      <w:tblGrid>
+        <w:gridCol w:w="2351"/>
+        <w:gridCol w:w="3669"/>
+        <w:gridCol w:w="3670"/>
+      </w:tblGrid>
+      <w:tr>
+        <w:trPr>
+          <w:cnfStyle w:val="100000000000" w:firstRow="1" w:lastRow="0" w:firstColumn="0" w:lastColumn="0" w:oddVBand="0" w:evenVBand="0" w:oddHBand="0" w:evenHBand="0" w:firstRowFirstColumn="0" w:firstRowLastColumn="0" w:lastRowFirstColumn="0" w:lastRowLastColumn="0"/>
+          <w:cantSplit/>
+          <w:trHeight w:val="550"/>
+        </w:trPr>
+        <w:tc>
+          <w:tcPr>
+            <w:cnfStyle w:val="001000000000" w:firstRow="0" w:lastRow="0" w:firstColumn="1" w:lastColumn="0" w:oddVBand="0" w:evenVBand="0" w:oddHBand="0" w:evenHBand="0" w:firstRowFirstColumn="0" w:firstRowLastColumn="0" w:lastRowFirstColumn="0" w:lastRowLastColumn="0"/>
+            <w:tcW w:w="2351" w:type="dxa"/>
+            <w:shd w:val="clear" w:color="auto" w:fill="4472C4" w:themeFill="accent1"/>
+            <w:vAlign w:val="center"/>
+          </w:tcPr>
+          <w:p>
+            <w:pPr>
+              <w:jc w:val="center"/>
+              <w:rPr>
+                <w:rFonts w:asciiTheme="majorHAnsi" w:eastAsia="Calibri" w:hAnsiTheme="majorHAnsi" w:cs="Times New Roman"/>
+                <w:color w:val="FFFFFF" w:themeColor="background1"/>
+                <w:sz w:val="24"/>
+                <w:szCs w:val="22"/>
+                <w:lang w:eastAsia="en-US"/>
+              </w:rPr>
+            </w:pPr>
+            <w:r>
+              <w:rPr>
+                <w:rFonts w:asciiTheme="majorHAnsi" w:eastAsia="Calibri" w:hAnsiTheme="majorHAnsi" w:cs="Times New Roman"/>
+                <w:color w:val="FFFFFF" w:themeColor="background1"/>
+                <w:sz w:val="24"/>
+                <w:szCs w:val="22"/>
+                <w:lang w:eastAsia="en-US"/>
+              </w:rPr>
+              <w:t>Test case ID</w:t>
+            </w:r>
+          </w:p>
+        </w:tc>
+        <w:tc>
+          <w:tcPr>
+            <w:tcW w:w="7339" w:type="dxa"/>
+            <w:gridSpan w:val="2"/>
+            <w:vAlign w:val="center"/>
+          </w:tcPr>
+          <w:p>
+            <w:pPr>
+              <w:cnfStyle w:val="100000000000" w:firstRow="1" w:lastRow="0" w:firstColumn="0" w:lastColumn="0" w:oddVBand="0" w:evenVBand="0" w:oddHBand="0" w:evenHBand="0" w:firstRowFirstColumn="0" w:firstRowLastColumn="0" w:lastRowFirstColumn="0" w:lastRowLastColumn="0"/>
+              <w:rPr>
+                <w:rFonts w:ascii="Garamond" w:eastAsia="Calibri" w:hAnsi="Garamond" w:cs="Times New Roman"/>
+                <w:b w:val="0"/>
+                <w:bCs w:val="0"/>
+                <w:color w:val="auto"/>
+                <w:sz w:val="24"/>
+                <w:szCs w:val="22"/>
+                <w:lang w:eastAsia="en-US"/>
+              </w:rPr>
+            </w:pPr>
+            <w:r>
+              <w:rPr>
+                <w:rFonts w:ascii="Garamond" w:eastAsia="Calibri" w:hAnsi="Garamond" w:cs="Times New Roman"/>
+                <w:b w:val="0"/>
+                <w:bCs w:val="0"/>
+                <w:color w:val="auto"/>
+                <w:sz w:val="24"/>
+                <w:szCs w:val="22"/>
+                <w:lang w:eastAsia="en-US"/>
+              </w:rPr>
+              <w:t>TC_I_1</w:t>
+            </w:r>
+          </w:p>
+        </w:tc>
+      </w:tr>
+      <w:tr>
+        <w:trPr>
+          <w:cnfStyle w:val="000000100000" w:firstRow="0" w:lastRow="0" w:firstColumn="0" w:lastColumn="0" w:oddVBand="0" w:evenVBand="0" w:oddHBand="1" w:evenHBand="0" w:firstRowFirstColumn="0" w:firstRowLastColumn="0" w:lastRowFirstColumn="0" w:lastRowLastColumn="0"/>
+          <w:trHeight w:val="541"/>
+        </w:trPr>
+        <w:tc>
+          <w:tcPr>
+            <w:cnfStyle w:val="001000000000" w:firstRow="0" w:lastRow="0" w:firstColumn="1" w:lastColumn="0" w:oddVBand="0" w:evenVBand="0" w:oddHBand="0" w:evenHBand="0" w:firstRowFirstColumn="0" w:firstRowLastColumn="0" w:lastRowFirstColumn="0" w:lastRowLastColumn="0"/>
+            <w:tcW w:w="2351" w:type="dxa"/>
+            <w:shd w:val="clear" w:color="auto" w:fill="4472C4" w:themeFill="accent1"/>
+            <w:vAlign w:val="center"/>
+          </w:tcPr>
+          <w:p>
+            <w:pPr>
+              <w:jc w:val="center"/>
+              <w:rPr>
+                <w:rFonts w:asciiTheme="majorHAnsi" w:eastAsia="Calibri" w:hAnsiTheme="majorHAnsi" w:cs="Times New Roman"/>
+                <w:color w:val="FFFFFF" w:themeColor="background1"/>
+                <w:sz w:val="24"/>
+                <w:szCs w:val="22"/>
+                <w:lang w:eastAsia="en-US"/>
+              </w:rPr>
+            </w:pPr>
+            <w:r>
+              <w:rPr>
+                <w:rFonts w:asciiTheme="majorHAnsi" w:eastAsia="Calibri" w:hAnsiTheme="majorHAnsi" w:cs="Times New Roman"/>
+                <w:color w:val="FFFFFF" w:themeColor="background1"/>
+                <w:sz w:val="24"/>
+                <w:szCs w:val="22"/>
+                <w:lang w:eastAsia="en-US"/>
+              </w:rPr>
+              <w:t>Pre-condition</w:t>
+            </w:r>
+          </w:p>
+        </w:tc>
+        <w:tc>
+          <w:tcPr>
+            <w:tcW w:w="7339" w:type="dxa"/>
+            <w:gridSpan w:val="2"/>
+            <w:vAlign w:val="center"/>
+          </w:tcPr>
+          <w:p>
+            <w:pPr>
+              <w:cnfStyle w:val="000000100000" w:firstRow="0" w:lastRow="0" w:firstColumn="0" w:lastColumn="0" w:oddVBand="0" w:evenVBand="0" w:oddHBand="1" w:evenHBand="0" w:firstRowFirstColumn="0" w:firstRowLastColumn="0" w:lastRowFirstColumn="0" w:lastRowLastColumn="0"/>
+              <w:rPr>
+                <w:rFonts w:ascii="Garamond" w:eastAsia="Calibri" w:hAnsi="Garamond" w:cs="Times New Roman"/>
+                <w:color w:val="auto"/>
+                <w:sz w:val="24"/>
+                <w:szCs w:val="22"/>
+                <w:lang w:eastAsia="en-US"/>
+              </w:rPr>
+            </w:pPr>
+            <w:r>
+              <w:rPr>
+                <w:rFonts w:ascii="Garamond" w:eastAsia="Calibri" w:hAnsi="Garamond" w:cs="Times New Roman"/>
+                <w:color w:val="auto"/>
+                <w:sz w:val="24"/>
+                <w:szCs w:val="22"/>
+                <w:lang w:eastAsia="en-US"/>
+              </w:rPr>
+              <w:t>Il magazziniere</w:t>
+            </w:r>
+            <w:r>
+              <w:rPr>
+                <w:rFonts w:ascii="Garamond" w:eastAsia="Calibri" w:hAnsi="Garamond" w:cs="Times New Roman"/>
+                <w:color w:val="auto"/>
+                <w:sz w:val="24"/>
+                <w:szCs w:val="22"/>
+                <w:lang w:eastAsia="en-US"/>
+              </w:rPr>
+              <w:t xml:space="preserve"> si trova nella sezione per la compilazione del form per l’inserimento di un nuovo </w:t>
+            </w:r>
+            <w:r>
+              <w:rPr>
+                <w:rFonts w:ascii="Garamond" w:eastAsia="Calibri" w:hAnsi="Garamond" w:cs="Times New Roman"/>
+                <w:color w:val="auto"/>
+                <w:sz w:val="24"/>
+                <w:szCs w:val="22"/>
+                <w:lang w:eastAsia="en-US"/>
+              </w:rPr>
+              <w:t>prodotto</w:t>
+            </w:r>
+          </w:p>
+        </w:tc>
+      </w:tr>
+      <w:tr>
+        <w:trPr>
+          <w:trHeight w:val="518"/>
+        </w:trPr>
+        <w:tc>
+          <w:tcPr>
+            <w:cnfStyle w:val="001000000000" w:firstRow="0" w:lastRow="0" w:firstColumn="1" w:lastColumn="0" w:oddVBand="0" w:evenVBand="0" w:oddHBand="0" w:evenHBand="0" w:firstRowFirstColumn="0" w:firstRowLastColumn="0" w:lastRowFirstColumn="0" w:lastRowLastColumn="0"/>
+            <w:tcW w:w="2351" w:type="dxa"/>
+            <w:vMerge w:val="restart"/>
+            <w:shd w:val="clear" w:color="auto" w:fill="4472C4" w:themeFill="accent1"/>
+            <w:vAlign w:val="center"/>
+          </w:tcPr>
+          <w:p>
+            <w:pPr>
+              <w:jc w:val="center"/>
+              <w:rPr>
+                <w:rFonts w:asciiTheme="majorHAnsi" w:eastAsia="Calibri" w:hAnsiTheme="majorHAnsi" w:cs="Times New Roman"/>
+                <w:color w:val="FFFFFF" w:themeColor="background1"/>
+                <w:sz w:val="24"/>
+                <w:szCs w:val="22"/>
+                <w:lang w:eastAsia="en-US"/>
+              </w:rPr>
+            </w:pPr>
+            <w:r>
+              <w:rPr>
+                <w:rFonts w:asciiTheme="majorHAnsi" w:eastAsia="Calibri" w:hAnsiTheme="majorHAnsi" w:cs="Times New Roman"/>
+                <w:color w:val="FFFFFF" w:themeColor="background1"/>
+                <w:sz w:val="24"/>
+                <w:szCs w:val="22"/>
+                <w:lang w:eastAsia="en-US"/>
+              </w:rPr>
+              <w:t>Flow of events</w:t>
+            </w:r>
+          </w:p>
+        </w:tc>
+        <w:tc>
+          <w:tcPr>
+            <w:tcW w:w="7339" w:type="dxa"/>
+            <w:gridSpan w:val="2"/>
+            <w:vAlign w:val="center"/>
+          </w:tcPr>
+          <w:p>
+            <w:pPr>
+              <w:pStyle w:val="Paragrafoelenco"/>
+              <w:numPr>
+                <w:ilvl w:val="0"/>
+                <w:numId w:val="38"/>
+              </w:numPr>
+              <w:spacing w:after="0" w:line="240" w:lineRule="auto"/>
+              <w:cnfStyle w:val="000000000000" w:firstRow="0" w:lastRow="0" w:firstColumn="0" w:lastColumn="0" w:oddVBand="0" w:evenVBand="0" w:oddHBand="0" w:evenHBand="0" w:firstRowFirstColumn="0" w:firstRowLastColumn="0" w:lastRowFirstColumn="0" w:lastRowLastColumn="0"/>
+              <w:rPr>
+                <w:rFonts w:ascii="Garamond" w:eastAsia="Calibri" w:hAnsi="Garamond" w:cs="Times New Roman"/>
+                <w:sz w:val="24"/>
+              </w:rPr>
+            </w:pPr>
+            <w:r>
+              <w:rPr>
+                <w:rFonts w:ascii="Garamond" w:eastAsia="Calibri" w:hAnsi="Garamond" w:cs="Times New Roman"/>
+                <w:sz w:val="24"/>
+              </w:rPr>
+              <w:t>Il magazziniere</w:t>
+            </w:r>
+            <w:r>
+              <w:rPr>
+                <w:rFonts w:ascii="Garamond" w:eastAsia="Calibri" w:hAnsi="Garamond" w:cs="Times New Roman"/>
+                <w:sz w:val="24"/>
+              </w:rPr>
+              <w:t xml:space="preserve"> inserisce i dati richiesti</w:t>
+            </w:r>
+          </w:p>
+        </w:tc>
+      </w:tr>
+      <w:tr>
+        <w:trPr>
+          <w:cnfStyle w:val="000000100000" w:firstRow="0" w:lastRow="0" w:firstColumn="0" w:lastColumn="0" w:oddVBand="0" w:evenVBand="0" w:oddHBand="1" w:evenHBand="0" w:firstRowFirstColumn="0" w:firstRowLastColumn="0" w:lastRowFirstColumn="0" w:lastRowLastColumn="0"/>
+          <w:trHeight w:val="518"/>
+        </w:trPr>
+        <w:tc>
+          <w:tcPr>
+            <w:cnfStyle w:val="001000000000" w:firstRow="0" w:lastRow="0" w:firstColumn="1" w:lastColumn="0" w:oddVBand="0" w:evenVBand="0" w:oddHBand="0" w:evenHBand="0" w:firstRowFirstColumn="0" w:firstRowLastColumn="0" w:lastRowFirstColumn="0" w:lastRowLastColumn="0"/>
+            <w:tcW w:w="2351" w:type="dxa"/>
+            <w:vMerge/>
+            <w:shd w:val="clear" w:color="auto" w:fill="4472C4" w:themeFill="accent1"/>
+            <w:vAlign w:val="center"/>
+          </w:tcPr>
+          <w:p>
+            <w:pPr>
+              <w:jc w:val="center"/>
+              <w:rPr>
+                <w:rFonts w:asciiTheme="majorHAnsi" w:eastAsia="Calibri" w:hAnsiTheme="majorHAnsi" w:cs="Times New Roman"/>
+                <w:color w:val="FFFFFF" w:themeColor="background1"/>
+                <w:sz w:val="24"/>
+                <w:szCs w:val="22"/>
+                <w:lang w:eastAsia="en-US"/>
+              </w:rPr>
+            </w:pPr>
+          </w:p>
+        </w:tc>
+        <w:tc>
+          <w:tcPr>
+            <w:tcW w:w="3669" w:type="dxa"/>
+            <w:shd w:val="clear" w:color="auto" w:fill="4472C4" w:themeFill="accent1"/>
+            <w:vAlign w:val="center"/>
+          </w:tcPr>
+          <w:p>
+            <w:pPr>
+              <w:jc w:val="center"/>
+              <w:cnfStyle w:val="000000100000" w:firstRow="0" w:lastRow="0" w:firstColumn="0" w:lastColumn="0" w:oddVBand="0" w:evenVBand="0" w:oddHBand="1" w:evenHBand="0" w:firstRowFirstColumn="0" w:firstRowLastColumn="0" w:lastRowFirstColumn="0" w:lastRowLastColumn="0"/>
+              <w:rPr>
+                <w:rFonts w:asciiTheme="majorHAnsi" w:eastAsia="Calibri" w:hAnsiTheme="majorHAnsi" w:cs="Times New Roman"/>
+                <w:b/>
+                <w:bCs/>
+                <w:color w:val="FFFFFF" w:themeColor="background1"/>
+                <w:sz w:val="24"/>
+                <w:szCs w:val="22"/>
+                <w:lang w:eastAsia="en-US"/>
+              </w:rPr>
+            </w:pPr>
+            <w:r>
+              <w:rPr>
+                <w:rFonts w:asciiTheme="majorHAnsi" w:eastAsia="Calibri" w:hAnsiTheme="majorHAnsi" w:cs="Times New Roman"/>
+                <w:b/>
+                <w:bCs/>
+                <w:color w:val="FFFFFF" w:themeColor="background1"/>
+                <w:sz w:val="24"/>
+                <w:szCs w:val="22"/>
+                <w:lang w:eastAsia="en-US"/>
+              </w:rPr>
+              <w:t>Input</w:t>
+            </w:r>
+          </w:p>
+        </w:tc>
+        <w:tc>
+          <w:tcPr>
+            <w:tcW w:w="3670" w:type="dxa"/>
+            <w:shd w:val="clear" w:color="auto" w:fill="4472C4" w:themeFill="accent1"/>
+            <w:vAlign w:val="center"/>
+          </w:tcPr>
+          <w:p>
+            <w:pPr>
+              <w:jc w:val="center"/>
+              <w:cnfStyle w:val="000000100000" w:firstRow="0" w:lastRow="0" w:firstColumn="0" w:lastColumn="0" w:oddVBand="0" w:evenVBand="0" w:oddHBand="1" w:evenHBand="0" w:firstRowFirstColumn="0" w:firstRowLastColumn="0" w:lastRowFirstColumn="0" w:lastRowLastColumn="0"/>
+              <w:rPr>
+                <w:rFonts w:asciiTheme="majorHAnsi" w:eastAsia="Calibri" w:hAnsiTheme="majorHAnsi" w:cs="Times New Roman"/>
+                <w:b/>
+                <w:bCs/>
+                <w:color w:val="FFFFFF" w:themeColor="background1"/>
+                <w:sz w:val="24"/>
+                <w:szCs w:val="22"/>
+                <w:lang w:eastAsia="en-US"/>
+              </w:rPr>
+            </w:pPr>
+            <w:r>
+              <w:rPr>
+                <w:rFonts w:asciiTheme="majorHAnsi" w:eastAsia="Calibri" w:hAnsiTheme="majorHAnsi" w:cs="Times New Roman"/>
+                <w:b/>
+                <w:bCs/>
+                <w:color w:val="FFFFFF" w:themeColor="background1"/>
+                <w:sz w:val="24"/>
+                <w:szCs w:val="22"/>
+                <w:lang w:eastAsia="en-US"/>
+              </w:rPr>
+              <w:t>Valore</w:t>
+            </w:r>
+          </w:p>
+        </w:tc>
+      </w:tr>
+      <w:tr>
+        <w:trPr>
+          <w:trHeight w:val="541"/>
+        </w:trPr>
+        <w:tc>
+          <w:tcPr>
+            <w:cnfStyle w:val="001000000000" w:firstRow="0" w:lastRow="0" w:firstColumn="1" w:lastColumn="0" w:oddVBand="0" w:evenVBand="0" w:oddHBand="0" w:evenHBand="0" w:firstRowFirstColumn="0" w:firstRowLastColumn="0" w:lastRowFirstColumn="0" w:lastRowLastColumn="0"/>
+            <w:tcW w:w="2351" w:type="dxa"/>
+            <w:vMerge/>
+            <w:shd w:val="clear" w:color="auto" w:fill="4472C4" w:themeFill="accent1"/>
+            <w:vAlign w:val="center"/>
+          </w:tcPr>
+          <w:p>
+            <w:pPr>
+              <w:jc w:val="center"/>
+              <w:rPr>
+                <w:rFonts w:asciiTheme="majorHAnsi" w:eastAsia="Calibri" w:hAnsiTheme="majorHAnsi" w:cs="Times New Roman"/>
+                <w:color w:val="FFFFFF" w:themeColor="background1"/>
+                <w:sz w:val="24"/>
+                <w:szCs w:val="22"/>
+                <w:lang w:eastAsia="en-US"/>
+              </w:rPr>
+            </w:pPr>
+          </w:p>
+        </w:tc>
+        <w:tc>
+          <w:tcPr>
+            <w:tcW w:w="3669" w:type="dxa"/>
+            <w:vAlign w:val="center"/>
+          </w:tcPr>
+          <w:p>
+            <w:pPr>
+              <w:jc w:val="center"/>
+              <w:cnfStyle w:val="000000000000" w:firstRow="0" w:lastRow="0" w:firstColumn="0" w:lastColumn="0" w:oddVBand="0" w:evenVBand="0" w:oddHBand="0" w:evenHBand="0" w:firstRowFirstColumn="0" w:firstRowLastColumn="0" w:lastRowFirstColumn="0" w:lastRowLastColumn="0"/>
+              <w:rPr>
+                <w:rFonts w:ascii="Garamond" w:eastAsia="Calibri" w:hAnsi="Garamond" w:cs="Times New Roman"/>
+                <w:color w:val="auto"/>
+                <w:sz w:val="24"/>
+                <w:szCs w:val="22"/>
+                <w:lang w:eastAsia="en-US"/>
+              </w:rPr>
+            </w:pPr>
+            <w:r>
+              <w:rPr>
+                <w:rFonts w:ascii="Garamond" w:eastAsia="Calibri" w:hAnsi="Garamond" w:cs="Times New Roman"/>
+                <w:color w:val="auto"/>
+                <w:sz w:val="24"/>
+                <w:szCs w:val="22"/>
+                <w:lang w:eastAsia="en-US"/>
+              </w:rPr>
+              <w:t xml:space="preserve">Nome </w:t>
+            </w:r>
+            <w:r>
+              <w:rPr>
+                <w:rFonts w:ascii="Garamond" w:eastAsia="Calibri" w:hAnsi="Garamond" w:cs="Times New Roman"/>
+                <w:color w:val="auto"/>
+                <w:sz w:val="24"/>
+                <w:szCs w:val="22"/>
+                <w:lang w:eastAsia="en-US"/>
+              </w:rPr>
+              <w:t>prodotto</w:t>
+            </w:r>
+          </w:p>
+        </w:tc>
+        <w:tc>
+          <w:tcPr>
+            <w:tcW w:w="3670" w:type="dxa"/>
+            <w:vAlign w:val="center"/>
+          </w:tcPr>
+          <w:p>
+            <w:pPr>
+              <w:jc w:val="center"/>
+              <w:cnfStyle w:val="000000000000" w:firstRow="0" w:lastRow="0" w:firstColumn="0" w:lastColumn="0" w:oddVBand="0" w:evenVBand="0" w:oddHBand="0" w:evenHBand="0" w:firstRowFirstColumn="0" w:firstRowLastColumn="0" w:lastRowFirstColumn="0" w:lastRowLastColumn="0"/>
+              <w:rPr>
+                <w:rFonts w:ascii="Garamond" w:eastAsia="Calibri" w:hAnsi="Garamond" w:cs="Times New Roman"/>
+                <w:color w:val="auto"/>
+                <w:sz w:val="24"/>
+                <w:szCs w:val="22"/>
+                <w:lang w:eastAsia="en-US"/>
+              </w:rPr>
+            </w:pPr>
+          </w:p>
+        </w:tc>
+      </w:tr>
+      <w:tr>
+        <w:trPr>
+          <w:cnfStyle w:val="000000100000" w:firstRow="0" w:lastRow="0" w:firstColumn="0" w:lastColumn="0" w:oddVBand="0" w:evenVBand="0" w:oddHBand="1" w:evenHBand="0" w:firstRowFirstColumn="0" w:firstRowLastColumn="0" w:lastRowFirstColumn="0" w:lastRowLastColumn="0"/>
+          <w:trHeight w:val="518"/>
+        </w:trPr>
+        <w:tc>
+          <w:tcPr>
+            <w:cnfStyle w:val="001000000000" w:firstRow="0" w:lastRow="0" w:firstColumn="1" w:lastColumn="0" w:oddVBand="0" w:evenVBand="0" w:oddHBand="0" w:evenHBand="0" w:firstRowFirstColumn="0" w:firstRowLastColumn="0" w:lastRowFirstColumn="0" w:lastRowLastColumn="0"/>
+            <w:tcW w:w="2351" w:type="dxa"/>
+            <w:vMerge/>
+            <w:shd w:val="clear" w:color="auto" w:fill="4472C4" w:themeFill="accent1"/>
+            <w:vAlign w:val="center"/>
+          </w:tcPr>
+          <w:p>
+            <w:pPr>
+              <w:jc w:val="center"/>
+              <w:rPr>
+                <w:rFonts w:asciiTheme="majorHAnsi" w:eastAsia="Calibri" w:hAnsiTheme="majorHAnsi" w:cs="Times New Roman"/>
+                <w:color w:val="FFFFFF" w:themeColor="background1"/>
+                <w:sz w:val="24"/>
+                <w:szCs w:val="22"/>
+                <w:lang w:eastAsia="en-US"/>
+              </w:rPr>
+            </w:pPr>
+          </w:p>
+        </w:tc>
+        <w:tc>
+          <w:tcPr>
+            <w:tcW w:w="3669" w:type="dxa"/>
+            <w:vAlign w:val="center"/>
+          </w:tcPr>
+          <w:p>
+            <w:pPr>
+              <w:jc w:val="center"/>
+              <w:cnfStyle w:val="000000100000" w:firstRow="0" w:lastRow="0" w:firstColumn="0" w:lastColumn="0" w:oddVBand="0" w:evenVBand="0" w:oddHBand="1" w:evenHBand="0" w:firstRowFirstColumn="0" w:firstRowLastColumn="0" w:lastRowFirstColumn="0" w:lastRowLastColumn="0"/>
+              <w:rPr>
+                <w:rFonts w:ascii="Garamond" w:eastAsia="Calibri" w:hAnsi="Garamond" w:cs="Times New Roman"/>
+                <w:color w:val="auto"/>
+                <w:sz w:val="24"/>
+                <w:szCs w:val="22"/>
+                <w:lang w:eastAsia="en-US"/>
+              </w:rPr>
+            </w:pPr>
+            <w:r>
+              <w:rPr>
+                <w:rFonts w:ascii="Garamond" w:eastAsia="Calibri" w:hAnsi="Garamond" w:cs="Times New Roman"/>
+                <w:color w:val="auto"/>
+                <w:sz w:val="24"/>
+                <w:szCs w:val="22"/>
+                <w:lang w:eastAsia="en-US"/>
+              </w:rPr>
+              <w:t xml:space="preserve">Codice </w:t>
+            </w:r>
+            <w:r>
+              <w:rPr>
+                <w:rFonts w:ascii="Garamond" w:eastAsia="Calibri" w:hAnsi="Garamond" w:cs="Times New Roman"/>
+                <w:color w:val="auto"/>
+                <w:sz w:val="24"/>
+                <w:szCs w:val="22"/>
+                <w:lang w:eastAsia="en-US"/>
+              </w:rPr>
+              <w:t>prodotto</w:t>
+            </w:r>
+          </w:p>
+        </w:tc>
+        <w:tc>
+          <w:tcPr>
+            <w:tcW w:w="3670" w:type="dxa"/>
+            <w:vAlign w:val="center"/>
+          </w:tcPr>
+          <w:p>
+            <w:pPr>
+              <w:jc w:val="center"/>
+              <w:cnfStyle w:val="000000100000" w:firstRow="0" w:lastRow="0" w:firstColumn="0" w:lastColumn="0" w:oddVBand="0" w:evenVBand="0" w:oddHBand="1" w:evenHBand="0" w:firstRowFirstColumn="0" w:firstRowLastColumn="0" w:lastRowFirstColumn="0" w:lastRowLastColumn="0"/>
+              <w:rPr>
+                <w:rFonts w:ascii="Garamond" w:eastAsia="Calibri" w:hAnsi="Garamond" w:cs="Times New Roman"/>
+                <w:color w:val="auto"/>
+                <w:sz w:val="24"/>
+                <w:szCs w:val="22"/>
+                <w:lang w:eastAsia="en-US"/>
+              </w:rPr>
+            </w:pPr>
+          </w:p>
+        </w:tc>
+      </w:tr>
+      <w:tr>
+        <w:trPr>
+          <w:trHeight w:val="518"/>
+        </w:trPr>
+        <w:tc>
+          <w:tcPr>
+            <w:cnfStyle w:val="001000000000" w:firstRow="0" w:lastRow="0" w:firstColumn="1" w:lastColumn="0" w:oddVBand="0" w:evenVBand="0" w:oddHBand="0" w:evenHBand="0" w:firstRowFirstColumn="0" w:firstRowLastColumn="0" w:lastRowFirstColumn="0" w:lastRowLastColumn="0"/>
+            <w:tcW w:w="2351" w:type="dxa"/>
+            <w:vMerge/>
+            <w:shd w:val="clear" w:color="auto" w:fill="4472C4" w:themeFill="accent1"/>
+            <w:vAlign w:val="center"/>
+          </w:tcPr>
+          <w:p>
+            <w:pPr>
+              <w:jc w:val="center"/>
+              <w:rPr>
+                <w:rFonts w:asciiTheme="majorHAnsi" w:eastAsia="Calibri" w:hAnsiTheme="majorHAnsi" w:cs="Times New Roman"/>
+                <w:color w:val="FFFFFF" w:themeColor="background1"/>
+                <w:sz w:val="24"/>
+                <w:szCs w:val="22"/>
+                <w:lang w:eastAsia="en-US"/>
+              </w:rPr>
+            </w:pPr>
+          </w:p>
+        </w:tc>
+        <w:tc>
+          <w:tcPr>
+            <w:tcW w:w="3669" w:type="dxa"/>
+            <w:vAlign w:val="center"/>
+          </w:tcPr>
+          <w:p>
+            <w:pPr>
+              <w:jc w:val="center"/>
+              <w:cnfStyle w:val="000000000000" w:firstRow="0" w:lastRow="0" w:firstColumn="0" w:lastColumn="0" w:oddVBand="0" w:evenVBand="0" w:oddHBand="0" w:evenHBand="0" w:firstRowFirstColumn="0" w:firstRowLastColumn="0" w:lastRowFirstColumn="0" w:lastRowLastColumn="0"/>
+              <w:rPr>
+                <w:rFonts w:ascii="Garamond" w:eastAsia="Calibri" w:hAnsi="Garamond" w:cs="Times New Roman"/>
+                <w:color w:val="auto"/>
+                <w:sz w:val="24"/>
+                <w:szCs w:val="22"/>
+                <w:lang w:eastAsia="en-US"/>
+              </w:rPr>
+            </w:pPr>
+            <w:r>
+              <w:rPr>
+                <w:rFonts w:ascii="Garamond" w:eastAsia="Calibri" w:hAnsi="Garamond" w:cs="Times New Roman"/>
+                <w:color w:val="auto"/>
+                <w:sz w:val="24"/>
+                <w:szCs w:val="22"/>
+                <w:lang w:eastAsia="en-US"/>
+              </w:rPr>
+              <w:t>Tipologia</w:t>
+            </w:r>
+          </w:p>
+        </w:tc>
+        <w:tc>
+          <w:tcPr>
+            <w:tcW w:w="3670" w:type="dxa"/>
+            <w:vAlign w:val="center"/>
+          </w:tcPr>
+          <w:p>
+            <w:pPr>
+              <w:jc w:val="center"/>
+              <w:cnfStyle w:val="000000000000" w:firstRow="0" w:lastRow="0" w:firstColumn="0" w:lastColumn="0" w:oddVBand="0" w:evenVBand="0" w:oddHBand="0" w:evenHBand="0" w:firstRowFirstColumn="0" w:firstRowLastColumn="0" w:lastRowFirstColumn="0" w:lastRowLastColumn="0"/>
+              <w:rPr>
+                <w:rFonts w:ascii="Garamond" w:eastAsia="Calibri" w:hAnsi="Garamond" w:cs="Times New Roman"/>
+                <w:color w:val="auto"/>
+                <w:sz w:val="24"/>
+                <w:szCs w:val="22"/>
+                <w:lang w:eastAsia="en-US"/>
+              </w:rPr>
+            </w:pPr>
+          </w:p>
+        </w:tc>
+      </w:tr>
+      <w:tr>
+        <w:trPr>
+          <w:cnfStyle w:val="000000100000" w:firstRow="0" w:lastRow="0" w:firstColumn="0" w:lastColumn="0" w:oddVBand="0" w:evenVBand="0" w:oddHBand="1" w:evenHBand="0" w:firstRowFirstColumn="0" w:firstRowLastColumn="0" w:lastRowFirstColumn="0" w:lastRowLastColumn="0"/>
+          <w:trHeight w:val="518"/>
+        </w:trPr>
+        <w:tc>
+          <w:tcPr>
+            <w:cnfStyle w:val="001000000000" w:firstRow="0" w:lastRow="0" w:firstColumn="1" w:lastColumn="0" w:oddVBand="0" w:evenVBand="0" w:oddHBand="0" w:evenHBand="0" w:firstRowFirstColumn="0" w:firstRowLastColumn="0" w:lastRowFirstColumn="0" w:lastRowLastColumn="0"/>
+            <w:tcW w:w="2351" w:type="dxa"/>
+            <w:vMerge/>
+            <w:shd w:val="clear" w:color="auto" w:fill="4472C4" w:themeFill="accent1"/>
+            <w:vAlign w:val="center"/>
+          </w:tcPr>
+          <w:p>
+            <w:pPr>
+              <w:jc w:val="center"/>
+              <w:rPr>
+                <w:rFonts w:asciiTheme="majorHAnsi" w:eastAsia="Calibri" w:hAnsiTheme="majorHAnsi" w:cs="Times New Roman"/>
+                <w:color w:val="FFFFFF" w:themeColor="background1"/>
+                <w:sz w:val="24"/>
+                <w:szCs w:val="22"/>
+                <w:lang w:eastAsia="en-US"/>
+              </w:rPr>
+            </w:pPr>
+          </w:p>
+        </w:tc>
+        <w:tc>
+          <w:tcPr>
+            <w:tcW w:w="3669" w:type="dxa"/>
+            <w:vAlign w:val="center"/>
+          </w:tcPr>
+          <w:p>
+            <w:pPr>
+              <w:jc w:val="center"/>
+              <w:cnfStyle w:val="000000100000" w:firstRow="0" w:lastRow="0" w:firstColumn="0" w:lastColumn="0" w:oddVBand="0" w:evenVBand="0" w:oddHBand="1" w:evenHBand="0" w:firstRowFirstColumn="0" w:firstRowLastColumn="0" w:lastRowFirstColumn="0" w:lastRowLastColumn="0"/>
+              <w:rPr>
+                <w:rFonts w:ascii="Garamond" w:eastAsia="Calibri" w:hAnsi="Garamond" w:cs="Times New Roman"/>
+                <w:color w:val="auto"/>
+                <w:sz w:val="24"/>
+                <w:szCs w:val="22"/>
+                <w:lang w:eastAsia="en-US"/>
+              </w:rPr>
+            </w:pPr>
+            <w:r>
+              <w:rPr>
+                <w:rFonts w:ascii="Garamond" w:eastAsia="Calibri" w:hAnsi="Garamond" w:cs="Times New Roman"/>
+                <w:color w:val="auto"/>
+                <w:sz w:val="24"/>
+                <w:szCs w:val="22"/>
+                <w:lang w:eastAsia="en-US"/>
+              </w:rPr>
+              <w:t>Quantità</w:t>
+            </w:r>
+          </w:p>
+        </w:tc>
+        <w:tc>
+          <w:tcPr>
+            <w:tcW w:w="3670" w:type="dxa"/>
+            <w:vAlign w:val="center"/>
+          </w:tcPr>
+          <w:p>
+            <w:pPr>
+              <w:jc w:val="center"/>
+              <w:cnfStyle w:val="000000100000" w:firstRow="0" w:lastRow="0" w:firstColumn="0" w:lastColumn="0" w:oddVBand="0" w:evenVBand="0" w:oddHBand="1" w:evenHBand="0" w:firstRowFirstColumn="0" w:firstRowLastColumn="0" w:lastRowFirstColumn="0" w:lastRowLastColumn="0"/>
+              <w:rPr>
+                <w:rFonts w:ascii="Garamond" w:eastAsia="Calibri" w:hAnsi="Garamond" w:cs="Times New Roman"/>
+                <w:color w:val="auto"/>
+                <w:sz w:val="24"/>
+                <w:szCs w:val="22"/>
+                <w:lang w:eastAsia="en-US"/>
+              </w:rPr>
+            </w:pPr>
+          </w:p>
+        </w:tc>
+      </w:tr>
+      <w:tr>
+        <w:trPr>
+          <w:trHeight w:val="518"/>
+        </w:trPr>
+        <w:tc>
+          <w:tcPr>
+            <w:cnfStyle w:val="001000000000" w:firstRow="0" w:lastRow="0" w:firstColumn="1" w:lastColumn="0" w:oddVBand="0" w:evenVBand="0" w:oddHBand="0" w:evenHBand="0" w:firstRowFirstColumn="0" w:firstRowLastColumn="0" w:lastRowFirstColumn="0" w:lastRowLastColumn="0"/>
+            <w:tcW w:w="2351" w:type="dxa"/>
+            <w:vMerge/>
+            <w:shd w:val="clear" w:color="auto" w:fill="4472C4" w:themeFill="accent1"/>
+            <w:vAlign w:val="center"/>
+          </w:tcPr>
+          <w:p>
+            <w:pPr>
+              <w:jc w:val="center"/>
+              <w:rPr>
+                <w:rFonts w:asciiTheme="majorHAnsi" w:eastAsia="Calibri" w:hAnsiTheme="majorHAnsi" w:cs="Times New Roman"/>
+                <w:color w:val="FFFFFF" w:themeColor="background1"/>
+                <w:sz w:val="24"/>
+                <w:szCs w:val="22"/>
+                <w:lang w:eastAsia="en-US"/>
+              </w:rPr>
+            </w:pPr>
+          </w:p>
+        </w:tc>
+        <w:tc>
+          <w:tcPr>
+            <w:tcW w:w="3669" w:type="dxa"/>
+            <w:vAlign w:val="center"/>
+          </w:tcPr>
+          <w:p>
+            <w:pPr>
+              <w:jc w:val="center"/>
+              <w:cnfStyle w:val="000000000000" w:firstRow="0" w:lastRow="0" w:firstColumn="0" w:lastColumn="0" w:oddVBand="0" w:evenVBand="0" w:oddHBand="0" w:evenHBand="0" w:firstRowFirstColumn="0" w:firstRowLastColumn="0" w:lastRowFirstColumn="0" w:lastRowLastColumn="0"/>
+              <w:rPr>
+                <w:rFonts w:ascii="Garamond" w:eastAsia="Calibri" w:hAnsi="Garamond" w:cs="Times New Roman"/>
+                <w:color w:val="auto"/>
+                <w:sz w:val="24"/>
+                <w:szCs w:val="22"/>
+                <w:lang w:eastAsia="en-US"/>
+              </w:rPr>
+            </w:pPr>
+            <w:r>
+              <w:rPr>
+                <w:rFonts w:ascii="Garamond" w:eastAsia="Calibri" w:hAnsi="Garamond" w:cs="Times New Roman"/>
+                <w:color w:val="auto"/>
+                <w:sz w:val="24"/>
+                <w:szCs w:val="22"/>
+                <w:lang w:eastAsia="en-US"/>
+              </w:rPr>
+              <w:t>Prezzo</w:t>
+            </w:r>
+          </w:p>
+        </w:tc>
+        <w:tc>
+          <w:tcPr>
+            <w:tcW w:w="3670" w:type="dxa"/>
+            <w:vAlign w:val="center"/>
+          </w:tcPr>
+          <w:p>
+            <w:pPr>
+              <w:jc w:val="center"/>
+              <w:cnfStyle w:val="000000000000" w:firstRow="0" w:lastRow="0" w:firstColumn="0" w:lastColumn="0" w:oddVBand="0" w:evenVBand="0" w:oddHBand="0" w:evenHBand="0" w:firstRowFirstColumn="0" w:firstRowLastColumn="0" w:lastRowFirstColumn="0" w:lastRowLastColumn="0"/>
+              <w:rPr>
+                <w:rFonts w:ascii="Garamond" w:eastAsia="Calibri" w:hAnsi="Garamond" w:cs="Times New Roman"/>
+                <w:color w:val="auto"/>
+                <w:sz w:val="24"/>
+                <w:szCs w:val="22"/>
+                <w:lang w:eastAsia="en-US"/>
+              </w:rPr>
+            </w:pPr>
+          </w:p>
+        </w:tc>
+      </w:tr>
+      <w:tr>
+        <w:trPr>
+          <w:cnfStyle w:val="000000100000" w:firstRow="0" w:lastRow="0" w:firstColumn="0" w:lastColumn="0" w:oddVBand="0" w:evenVBand="0" w:oddHBand="1" w:evenHBand="0" w:firstRowFirstColumn="0" w:firstRowLastColumn="0" w:lastRowFirstColumn="0" w:lastRowLastColumn="0"/>
+          <w:trHeight w:val="518"/>
+        </w:trPr>
+        <w:tc>
+          <w:tcPr>
+            <w:cnfStyle w:val="001000000000" w:firstRow="0" w:lastRow="0" w:firstColumn="1" w:lastColumn="0" w:oddVBand="0" w:evenVBand="0" w:oddHBand="0" w:evenHBand="0" w:firstRowFirstColumn="0" w:firstRowLastColumn="0" w:lastRowFirstColumn="0" w:lastRowLastColumn="0"/>
+            <w:tcW w:w="2351" w:type="dxa"/>
+            <w:vMerge/>
+            <w:shd w:val="clear" w:color="auto" w:fill="4472C4" w:themeFill="accent1"/>
+            <w:vAlign w:val="center"/>
+          </w:tcPr>
+          <w:p>
+            <w:pPr>
+              <w:jc w:val="center"/>
+              <w:rPr>
+                <w:rFonts w:asciiTheme="majorHAnsi" w:eastAsia="Calibri" w:hAnsiTheme="majorHAnsi" w:cs="Times New Roman"/>
+                <w:color w:val="FFFFFF" w:themeColor="background1"/>
+                <w:sz w:val="24"/>
+                <w:szCs w:val="22"/>
+                <w:lang w:eastAsia="en-US"/>
+              </w:rPr>
+            </w:pPr>
+          </w:p>
+        </w:tc>
+        <w:tc>
+          <w:tcPr>
+            <w:tcW w:w="7339" w:type="dxa"/>
+            <w:gridSpan w:val="2"/>
+            <w:vAlign w:val="center"/>
+          </w:tcPr>
+          <w:p>
+            <w:pPr>
+              <w:pStyle w:val="Paragrafoelenco"/>
+              <w:numPr>
+                <w:ilvl w:val="0"/>
+                <w:numId w:val="38"/>
+              </w:numPr>
+              <w:spacing w:after="0" w:line="240" w:lineRule="auto"/>
+              <w:cnfStyle w:val="000000100000" w:firstRow="0" w:lastRow="0" w:firstColumn="0" w:lastColumn="0" w:oddVBand="0" w:evenVBand="0" w:oddHBand="1" w:evenHBand="0" w:firstRowFirstColumn="0" w:firstRowLastColumn="0" w:lastRowFirstColumn="0" w:lastRowLastColumn="0"/>
+              <w:rPr>
+                <w:rFonts w:ascii="Garamond" w:eastAsia="Calibri" w:hAnsi="Garamond" w:cs="Times New Roman"/>
+                <w:sz w:val="24"/>
+              </w:rPr>
+            </w:pPr>
+            <w:r>
+              <w:rPr>
+                <w:rFonts w:ascii="Garamond" w:eastAsia="Calibri" w:hAnsi="Garamond" w:cs="Times New Roman"/>
+                <w:sz w:val="24"/>
+              </w:rPr>
+              <w:t>Il magazziniere</w:t>
+            </w:r>
+            <w:r>
+              <w:rPr>
+                <w:rFonts w:ascii="Garamond" w:eastAsia="Calibri" w:hAnsi="Garamond" w:cs="Times New Roman"/>
+                <w:sz w:val="24"/>
+              </w:rPr>
+              <w:t xml:space="preserve"> clicca sul pulsante “</w:t>
+            </w:r>
+            <w:r>
+              <w:rPr>
+                <w:rFonts w:ascii="Garamond" w:eastAsia="Calibri" w:hAnsi="Garamond" w:cs="Times New Roman"/>
+                <w:sz w:val="24"/>
+              </w:rPr>
+              <w:t>Conferma</w:t>
+            </w:r>
+            <w:r>
+              <w:rPr>
+                <w:rFonts w:ascii="Garamond" w:eastAsia="Calibri" w:hAnsi="Garamond" w:cs="Times New Roman"/>
+                <w:sz w:val="24"/>
+              </w:rPr>
+              <w:t>”</w:t>
+            </w:r>
+          </w:p>
+        </w:tc>
+      </w:tr>
+      <w:tr>
+        <w:trPr>
+          <w:trHeight w:val="491"/>
+        </w:trPr>
+        <w:tc>
+          <w:tcPr>
+            <w:cnfStyle w:val="001000000000" w:firstRow="0" w:lastRow="0" w:firstColumn="1" w:lastColumn="0" w:oddVBand="0" w:evenVBand="0" w:oddHBand="0" w:evenHBand="0" w:firstRowFirstColumn="0" w:firstRowLastColumn="0" w:lastRowFirstColumn="0" w:lastRowLastColumn="0"/>
+            <w:tcW w:w="2351" w:type="dxa"/>
+            <w:shd w:val="clear" w:color="auto" w:fill="4472C4" w:themeFill="accent1"/>
+            <w:vAlign w:val="center"/>
+          </w:tcPr>
+          <w:p>
+            <w:pPr>
+              <w:jc w:val="center"/>
+              <w:rPr>
+                <w:rFonts w:asciiTheme="majorHAnsi" w:eastAsia="Calibri" w:hAnsiTheme="majorHAnsi" w:cs="Times New Roman"/>
+                <w:color w:val="FFFFFF" w:themeColor="background1"/>
+                <w:sz w:val="24"/>
+                <w:szCs w:val="22"/>
+                <w:lang w:eastAsia="en-US"/>
+              </w:rPr>
+            </w:pPr>
+            <w:r>
+              <w:rPr>
+                <w:rFonts w:asciiTheme="majorHAnsi" w:eastAsia="Calibri" w:hAnsiTheme="majorHAnsi" w:cs="Times New Roman"/>
+                <w:color w:val="FFFFFF" w:themeColor="background1"/>
+                <w:sz w:val="24"/>
+                <w:szCs w:val="22"/>
+                <w:lang w:eastAsia="en-US"/>
+              </w:rPr>
+              <w:t>Oracolo</w:t>
+            </w:r>
+          </w:p>
+        </w:tc>
+        <w:tc>
+          <w:tcPr>
+            <w:tcW w:w="7339" w:type="dxa"/>
+            <w:gridSpan w:val="2"/>
+            <w:vAlign w:val="center"/>
+          </w:tcPr>
+          <w:p>
+            <w:pPr>
+              <w:cnfStyle w:val="000000000000" w:firstRow="0" w:lastRow="0" w:firstColumn="0" w:lastColumn="0" w:oddVBand="0" w:evenVBand="0" w:oddHBand="0" w:evenHBand="0" w:firstRowFirstColumn="0" w:firstRowLastColumn="0" w:lastRowFirstColumn="0" w:lastRowLastColumn="0"/>
+              <w:rPr>
+                <w:rFonts w:ascii="Garamond" w:eastAsia="Calibri" w:hAnsi="Garamond" w:cs="Times New Roman"/>
+                <w:color w:val="auto"/>
+                <w:sz w:val="24"/>
+                <w:szCs w:val="22"/>
+                <w:lang w:eastAsia="en-US"/>
+              </w:rPr>
+            </w:pPr>
+          </w:p>
+        </w:tc>
+      </w:tr>
+    </w:tbl>
+    <w:p>
+      <w:pPr>
         <w:rPr>
           <w:rFonts w:ascii="Garamond" w:eastAsia="Calibri" w:hAnsi="Garamond" w:cs="Times New Roman"/>
           <w:color w:val="auto"/>
@@ -2885,16 +4617,6 @@
           <w:lang w:eastAsia="en-US"/>
         </w:rPr>
       </w:pPr>
-      <w:r>
-        <w:rPr>
-          <w:rFonts w:ascii="Garamond" w:eastAsia="Calibri" w:hAnsi="Garamond" w:cs="Times New Roman"/>
-          <w:color w:val="auto"/>
-          <w:sz w:val="24"/>
-          <w:szCs w:val="22"/>
-          <w:lang w:eastAsia="en-US"/>
-        </w:rPr>
-        <w:t xml:space="preserve"> </w:t>
-      </w:r>
     </w:p>
     <w:p>
       <w:pPr>
@@ -2903,7 +4625,7 @@
           <w:lang w:eastAsia="en-US"/>
         </w:rPr>
       </w:pPr>
-      <w:bookmarkStart w:id="12" w:name="_Toc61859767"/>
+      <w:bookmarkStart w:id="16" w:name="_Toc61859767"/>
       <w:r>
         <w:rPr>
           <w:lang w:eastAsia="en-US"/>
@@ -2928,8 +4650,662 @@
         </w:rPr>
         <w:t>Scontrini</w:t>
       </w:r>
-      <w:bookmarkEnd w:id="12"/>
+      <w:bookmarkEnd w:id="16"/>
     </w:p>
+    <w:p>
+      <w:pPr>
+        <w:keepNext/>
+        <w:keepLines/>
+        <w:spacing w:before="40" w:after="0"/>
+        <w:outlineLvl w:val="2"/>
+        <w:rPr>
+          <w:b/>
+          <w:bCs/>
+          <w:i/>
+          <w:iCs/>
+          <w:color w:val="000000" w:themeColor="text1"/>
+          <w:sz w:val="24"/>
+          <w:szCs w:val="24"/>
+        </w:rPr>
+      </w:pPr>
+      <w:r>
+        <w:rPr>
+          <w:b/>
+          <w:bCs/>
+          <w:i/>
+          <w:iCs/>
+          <w:color w:val="000000" w:themeColor="text1"/>
+          <w:sz w:val="24"/>
+          <w:szCs w:val="24"/>
+        </w:rPr>
+        <w:t>2.</w:t>
+      </w:r>
+      <w:r>
+        <w:rPr>
+          <w:b/>
+          <w:bCs/>
+          <w:i/>
+          <w:iCs/>
+          <w:color w:val="000000" w:themeColor="text1"/>
+          <w:sz w:val="24"/>
+          <w:szCs w:val="24"/>
+        </w:rPr>
+        <w:t>3</w:t>
+      </w:r>
+      <w:r>
+        <w:rPr>
+          <w:b/>
+          <w:bCs/>
+          <w:i/>
+          <w:iCs/>
+          <w:color w:val="000000" w:themeColor="text1"/>
+          <w:sz w:val="24"/>
+          <w:szCs w:val="24"/>
+        </w:rPr>
+        <w:t>.1 TC_I_1:</w:t>
+      </w:r>
+      <w:r>
+        <w:rPr>
+          <w:b/>
+          <w:bCs/>
+          <w:i/>
+          <w:iCs/>
+          <w:color w:val="000000" w:themeColor="text1"/>
+          <w:sz w:val="24"/>
+          <w:szCs w:val="24"/>
+        </w:rPr>
+        <w:t>Aggiungi somma versata</w:t>
+      </w:r>
+    </w:p>
+    <w:p>
+      <w:pPr>
+        <w:rPr>
+          <w:lang w:eastAsia="en-US"/>
+        </w:rPr>
+      </w:pPr>
+    </w:p>
+    <w:tbl>
+      <w:tblPr>
+        <w:tblStyle w:val="Tabellasemplice4"/>
+        <w:tblW w:w="9690" w:type="dxa"/>
+        <w:tblBorders>
+          <w:top w:val="single" w:sz="4" w:space="0" w:color="auto"/>
+          <w:left w:val="single" w:sz="4" w:space="0" w:color="auto"/>
+          <w:bottom w:val="single" w:sz="4" w:space="0" w:color="auto"/>
+          <w:right w:val="single" w:sz="4" w:space="0" w:color="auto"/>
+          <w:insideH w:val="single" w:sz="4" w:space="0" w:color="auto"/>
+          <w:insideV w:val="single" w:sz="4" w:space="0" w:color="auto"/>
+        </w:tblBorders>
+        <w:tblLook w:val="04A0" w:firstRow="1" w:lastRow="0" w:firstColumn="1" w:lastColumn="0" w:noHBand="0" w:noVBand="1"/>
+      </w:tblPr>
+      <w:tblGrid>
+        <w:gridCol w:w="2351"/>
+        <w:gridCol w:w="3669"/>
+        <w:gridCol w:w="3670"/>
+      </w:tblGrid>
+      <w:tr>
+        <w:trPr>
+          <w:cnfStyle w:val="100000000000" w:firstRow="1" w:lastRow="0" w:firstColumn="0" w:lastColumn="0" w:oddVBand="0" w:evenVBand="0" w:oddHBand="0" w:evenHBand="0" w:firstRowFirstColumn="0" w:firstRowLastColumn="0" w:lastRowFirstColumn="0" w:lastRowLastColumn="0"/>
+          <w:cantSplit/>
+          <w:trHeight w:val="550"/>
+        </w:trPr>
+        <w:tc>
+          <w:tcPr>
+            <w:cnfStyle w:val="001000000000" w:firstRow="0" w:lastRow="0" w:firstColumn="1" w:lastColumn="0" w:oddVBand="0" w:evenVBand="0" w:oddHBand="0" w:evenHBand="0" w:firstRowFirstColumn="0" w:firstRowLastColumn="0" w:lastRowFirstColumn="0" w:lastRowLastColumn="0"/>
+            <w:tcW w:w="2351" w:type="dxa"/>
+            <w:shd w:val="clear" w:color="auto" w:fill="4472C4" w:themeFill="accent1"/>
+            <w:vAlign w:val="center"/>
+          </w:tcPr>
+          <w:p>
+            <w:pPr>
+              <w:jc w:val="center"/>
+              <w:rPr>
+                <w:rFonts w:asciiTheme="majorHAnsi" w:eastAsia="Calibri" w:hAnsiTheme="majorHAnsi" w:cs="Times New Roman"/>
+                <w:color w:val="FFFFFF" w:themeColor="background1"/>
+                <w:sz w:val="24"/>
+                <w:szCs w:val="22"/>
+                <w:lang w:eastAsia="en-US"/>
+              </w:rPr>
+            </w:pPr>
+            <w:r>
+              <w:rPr>
+                <w:rFonts w:asciiTheme="majorHAnsi" w:eastAsia="Calibri" w:hAnsiTheme="majorHAnsi" w:cs="Times New Roman"/>
+                <w:color w:val="FFFFFF" w:themeColor="background1"/>
+                <w:sz w:val="24"/>
+                <w:szCs w:val="22"/>
+                <w:lang w:eastAsia="en-US"/>
+              </w:rPr>
+              <w:t>Test case ID</w:t>
+            </w:r>
+          </w:p>
+        </w:tc>
+        <w:tc>
+          <w:tcPr>
+            <w:tcW w:w="7339" w:type="dxa"/>
+            <w:gridSpan w:val="2"/>
+            <w:vAlign w:val="center"/>
+          </w:tcPr>
+          <w:p>
+            <w:pPr>
+              <w:cnfStyle w:val="100000000000" w:firstRow="1" w:lastRow="0" w:firstColumn="0" w:lastColumn="0" w:oddVBand="0" w:evenVBand="0" w:oddHBand="0" w:evenHBand="0" w:firstRowFirstColumn="0" w:firstRowLastColumn="0" w:lastRowFirstColumn="0" w:lastRowLastColumn="0"/>
+              <w:rPr>
+                <w:rFonts w:ascii="Garamond" w:eastAsia="Calibri" w:hAnsi="Garamond" w:cs="Times New Roman"/>
+                <w:b w:val="0"/>
+                <w:bCs w:val="0"/>
+                <w:color w:val="auto"/>
+                <w:sz w:val="24"/>
+                <w:szCs w:val="22"/>
+                <w:lang w:eastAsia="en-US"/>
+              </w:rPr>
+            </w:pPr>
+            <w:r>
+              <w:rPr>
+                <w:rFonts w:ascii="Garamond" w:eastAsia="Calibri" w:hAnsi="Garamond" w:cs="Times New Roman"/>
+                <w:b w:val="0"/>
+                <w:bCs w:val="0"/>
+                <w:color w:val="auto"/>
+                <w:sz w:val="24"/>
+                <w:szCs w:val="22"/>
+                <w:lang w:eastAsia="en-US"/>
+              </w:rPr>
+              <w:t>TC_</w:t>
+            </w:r>
+            <w:r>
+              <w:rPr>
+                <w:rFonts w:ascii="Garamond" w:eastAsia="Calibri" w:hAnsi="Garamond" w:cs="Times New Roman"/>
+                <w:b w:val="0"/>
+                <w:bCs w:val="0"/>
+                <w:color w:val="auto"/>
+                <w:sz w:val="24"/>
+                <w:szCs w:val="22"/>
+                <w:lang w:eastAsia="en-US"/>
+              </w:rPr>
+              <w:t>SC</w:t>
+            </w:r>
+            <w:r>
+              <w:rPr>
+                <w:rFonts w:ascii="Garamond" w:eastAsia="Calibri" w:hAnsi="Garamond" w:cs="Times New Roman"/>
+                <w:b w:val="0"/>
+                <w:bCs w:val="0"/>
+                <w:color w:val="auto"/>
+                <w:sz w:val="24"/>
+                <w:szCs w:val="22"/>
+                <w:lang w:eastAsia="en-US"/>
+              </w:rPr>
+              <w:t>_1</w:t>
+            </w:r>
+          </w:p>
+        </w:tc>
+      </w:tr>
+      <w:tr>
+        <w:trPr>
+          <w:cnfStyle w:val="000000100000" w:firstRow="0" w:lastRow="0" w:firstColumn="0" w:lastColumn="0" w:oddVBand="0" w:evenVBand="0" w:oddHBand="1" w:evenHBand="0" w:firstRowFirstColumn="0" w:firstRowLastColumn="0" w:lastRowFirstColumn="0" w:lastRowLastColumn="0"/>
+          <w:trHeight w:val="541"/>
+        </w:trPr>
+        <w:tc>
+          <w:tcPr>
+            <w:cnfStyle w:val="001000000000" w:firstRow="0" w:lastRow="0" w:firstColumn="1" w:lastColumn="0" w:oddVBand="0" w:evenVBand="0" w:oddHBand="0" w:evenHBand="0" w:firstRowFirstColumn="0" w:firstRowLastColumn="0" w:lastRowFirstColumn="0" w:lastRowLastColumn="0"/>
+            <w:tcW w:w="2351" w:type="dxa"/>
+            <w:shd w:val="clear" w:color="auto" w:fill="4472C4" w:themeFill="accent1"/>
+            <w:vAlign w:val="center"/>
+          </w:tcPr>
+          <w:p>
+            <w:pPr>
+              <w:jc w:val="center"/>
+              <w:rPr>
+                <w:rFonts w:asciiTheme="majorHAnsi" w:eastAsia="Calibri" w:hAnsiTheme="majorHAnsi" w:cs="Times New Roman"/>
+                <w:color w:val="FFFFFF" w:themeColor="background1"/>
+                <w:sz w:val="24"/>
+                <w:szCs w:val="22"/>
+                <w:lang w:eastAsia="en-US"/>
+              </w:rPr>
+            </w:pPr>
+            <w:r>
+              <w:rPr>
+                <w:rFonts w:asciiTheme="majorHAnsi" w:eastAsia="Calibri" w:hAnsiTheme="majorHAnsi" w:cs="Times New Roman"/>
+                <w:color w:val="FFFFFF" w:themeColor="background1"/>
+                <w:sz w:val="24"/>
+                <w:szCs w:val="22"/>
+                <w:lang w:eastAsia="en-US"/>
+              </w:rPr>
+              <w:t>Pre-condition</w:t>
+            </w:r>
+          </w:p>
+        </w:tc>
+        <w:tc>
+          <w:tcPr>
+            <w:tcW w:w="7339" w:type="dxa"/>
+            <w:gridSpan w:val="2"/>
+            <w:vAlign w:val="center"/>
+          </w:tcPr>
+          <w:p>
+            <w:pPr>
+              <w:cnfStyle w:val="000000100000" w:firstRow="0" w:lastRow="0" w:firstColumn="0" w:lastColumn="0" w:oddVBand="0" w:evenVBand="0" w:oddHBand="1" w:evenHBand="0" w:firstRowFirstColumn="0" w:firstRowLastColumn="0" w:lastRowFirstColumn="0" w:lastRowLastColumn="0"/>
+              <w:rPr>
+                <w:rFonts w:ascii="Garamond" w:eastAsia="Calibri" w:hAnsi="Garamond" w:cs="Times New Roman"/>
+                <w:color w:val="auto"/>
+                <w:sz w:val="24"/>
+                <w:szCs w:val="22"/>
+                <w:lang w:eastAsia="en-US"/>
+              </w:rPr>
+            </w:pPr>
+            <w:r>
+              <w:rPr>
+                <w:rFonts w:ascii="Garamond" w:eastAsia="Calibri" w:hAnsi="Garamond" w:cs="Times New Roman"/>
+                <w:color w:val="auto"/>
+                <w:sz w:val="24"/>
+                <w:szCs w:val="22"/>
+                <w:lang w:eastAsia="en-US"/>
+              </w:rPr>
+              <w:t xml:space="preserve">Il </w:t>
+            </w:r>
+            <w:r>
+              <w:rPr>
+                <w:rFonts w:ascii="Garamond" w:eastAsia="Calibri" w:hAnsi="Garamond" w:cs="Times New Roman"/>
+                <w:color w:val="auto"/>
+                <w:sz w:val="24"/>
+                <w:szCs w:val="22"/>
+                <w:lang w:eastAsia="en-US"/>
+              </w:rPr>
+              <w:t>cassiere</w:t>
+            </w:r>
+            <w:r>
+              <w:rPr>
+                <w:rFonts w:ascii="Garamond" w:eastAsia="Calibri" w:hAnsi="Garamond" w:cs="Times New Roman"/>
+                <w:color w:val="auto"/>
+                <w:sz w:val="24"/>
+                <w:szCs w:val="22"/>
+                <w:lang w:eastAsia="en-US"/>
+              </w:rPr>
+              <w:t xml:space="preserve"> si trova nella sezione per la compilazione del form per l’inserimento </w:t>
+            </w:r>
+            <w:r>
+              <w:rPr>
+                <w:rFonts w:ascii="Garamond" w:eastAsia="Calibri" w:hAnsi="Garamond" w:cs="Times New Roman"/>
+                <w:color w:val="auto"/>
+                <w:sz w:val="24"/>
+                <w:szCs w:val="22"/>
+                <w:lang w:eastAsia="en-US"/>
+              </w:rPr>
+              <w:t>della somma versata</w:t>
+            </w:r>
+          </w:p>
+        </w:tc>
+      </w:tr>
+      <w:tr>
+        <w:trPr>
+          <w:trHeight w:val="518"/>
+        </w:trPr>
+        <w:tc>
+          <w:tcPr>
+            <w:cnfStyle w:val="001000000000" w:firstRow="0" w:lastRow="0" w:firstColumn="1" w:lastColumn="0" w:oddVBand="0" w:evenVBand="0" w:oddHBand="0" w:evenHBand="0" w:firstRowFirstColumn="0" w:firstRowLastColumn="0" w:lastRowFirstColumn="0" w:lastRowLastColumn="0"/>
+            <w:tcW w:w="2351" w:type="dxa"/>
+            <w:vMerge w:val="restart"/>
+            <w:shd w:val="clear" w:color="auto" w:fill="4472C4" w:themeFill="accent1"/>
+            <w:vAlign w:val="center"/>
+          </w:tcPr>
+          <w:p>
+            <w:pPr>
+              <w:jc w:val="center"/>
+              <w:rPr>
+                <w:rFonts w:asciiTheme="majorHAnsi" w:eastAsia="Calibri" w:hAnsiTheme="majorHAnsi" w:cs="Times New Roman"/>
+                <w:color w:val="FFFFFF" w:themeColor="background1"/>
+                <w:sz w:val="24"/>
+                <w:szCs w:val="22"/>
+                <w:lang w:eastAsia="en-US"/>
+              </w:rPr>
+            </w:pPr>
+            <w:r>
+              <w:rPr>
+                <w:rFonts w:asciiTheme="majorHAnsi" w:eastAsia="Calibri" w:hAnsiTheme="majorHAnsi" w:cs="Times New Roman"/>
+                <w:color w:val="FFFFFF" w:themeColor="background1"/>
+                <w:sz w:val="24"/>
+                <w:szCs w:val="22"/>
+                <w:lang w:eastAsia="en-US"/>
+              </w:rPr>
+              <w:t>Flow of events</w:t>
+            </w:r>
+          </w:p>
+        </w:tc>
+        <w:tc>
+          <w:tcPr>
+            <w:tcW w:w="7339" w:type="dxa"/>
+            <w:gridSpan w:val="2"/>
+            <w:vAlign w:val="center"/>
+          </w:tcPr>
+          <w:p>
+            <w:pPr>
+              <w:pStyle w:val="Paragrafoelenco"/>
+              <w:numPr>
+                <w:ilvl w:val="0"/>
+                <w:numId w:val="39"/>
+              </w:numPr>
+              <w:spacing w:after="0" w:line="240" w:lineRule="auto"/>
+              <w:cnfStyle w:val="000000000000" w:firstRow="0" w:lastRow="0" w:firstColumn="0" w:lastColumn="0" w:oddVBand="0" w:evenVBand="0" w:oddHBand="0" w:evenHBand="0" w:firstRowFirstColumn="0" w:firstRowLastColumn="0" w:lastRowFirstColumn="0" w:lastRowLastColumn="0"/>
+              <w:rPr>
+                <w:rFonts w:ascii="Garamond" w:eastAsia="Calibri" w:hAnsi="Garamond" w:cs="Times New Roman"/>
+                <w:sz w:val="24"/>
+              </w:rPr>
+            </w:pPr>
+            <w:r>
+              <w:rPr>
+                <w:rFonts w:ascii="Garamond" w:eastAsia="Calibri" w:hAnsi="Garamond" w:cs="Times New Roman"/>
+                <w:sz w:val="24"/>
+              </w:rPr>
+              <w:t xml:space="preserve">Il </w:t>
+            </w:r>
+            <w:r>
+              <w:rPr>
+                <w:rFonts w:ascii="Garamond" w:eastAsia="Calibri" w:hAnsi="Garamond" w:cs="Times New Roman"/>
+                <w:sz w:val="24"/>
+              </w:rPr>
+              <w:t>cassiere</w:t>
+            </w:r>
+            <w:r>
+              <w:rPr>
+                <w:rFonts w:ascii="Garamond" w:eastAsia="Calibri" w:hAnsi="Garamond" w:cs="Times New Roman"/>
+                <w:sz w:val="24"/>
+              </w:rPr>
+              <w:t xml:space="preserve"> inserisce i dati richiesti</w:t>
+            </w:r>
+          </w:p>
+        </w:tc>
+      </w:tr>
+      <w:tr>
+        <w:trPr>
+          <w:cnfStyle w:val="000000100000" w:firstRow="0" w:lastRow="0" w:firstColumn="0" w:lastColumn="0" w:oddVBand="0" w:evenVBand="0" w:oddHBand="1" w:evenHBand="0" w:firstRowFirstColumn="0" w:firstRowLastColumn="0" w:lastRowFirstColumn="0" w:lastRowLastColumn="0"/>
+          <w:trHeight w:val="518"/>
+        </w:trPr>
+        <w:tc>
+          <w:tcPr>
+            <w:cnfStyle w:val="001000000000" w:firstRow="0" w:lastRow="0" w:firstColumn="1" w:lastColumn="0" w:oddVBand="0" w:evenVBand="0" w:oddHBand="0" w:evenHBand="0" w:firstRowFirstColumn="0" w:firstRowLastColumn="0" w:lastRowFirstColumn="0" w:lastRowLastColumn="0"/>
+            <w:tcW w:w="2351" w:type="dxa"/>
+            <w:vMerge/>
+            <w:shd w:val="clear" w:color="auto" w:fill="4472C4" w:themeFill="accent1"/>
+            <w:vAlign w:val="center"/>
+          </w:tcPr>
+          <w:p>
+            <w:pPr>
+              <w:jc w:val="center"/>
+              <w:rPr>
+                <w:rFonts w:asciiTheme="majorHAnsi" w:eastAsia="Calibri" w:hAnsiTheme="majorHAnsi" w:cs="Times New Roman"/>
+                <w:color w:val="FFFFFF" w:themeColor="background1"/>
+                <w:sz w:val="24"/>
+                <w:szCs w:val="22"/>
+                <w:lang w:eastAsia="en-US"/>
+              </w:rPr>
+            </w:pPr>
+          </w:p>
+        </w:tc>
+        <w:tc>
+          <w:tcPr>
+            <w:tcW w:w="3669" w:type="dxa"/>
+            <w:shd w:val="clear" w:color="auto" w:fill="4472C4" w:themeFill="accent1"/>
+            <w:vAlign w:val="center"/>
+          </w:tcPr>
+          <w:p>
+            <w:pPr>
+              <w:jc w:val="center"/>
+              <w:cnfStyle w:val="000000100000" w:firstRow="0" w:lastRow="0" w:firstColumn="0" w:lastColumn="0" w:oddVBand="0" w:evenVBand="0" w:oddHBand="1" w:evenHBand="0" w:firstRowFirstColumn="0" w:firstRowLastColumn="0" w:lastRowFirstColumn="0" w:lastRowLastColumn="0"/>
+              <w:rPr>
+                <w:rFonts w:asciiTheme="majorHAnsi" w:eastAsia="Calibri" w:hAnsiTheme="majorHAnsi" w:cs="Times New Roman"/>
+                <w:b/>
+                <w:bCs/>
+                <w:color w:val="FFFFFF" w:themeColor="background1"/>
+                <w:sz w:val="24"/>
+                <w:szCs w:val="22"/>
+                <w:lang w:eastAsia="en-US"/>
+              </w:rPr>
+            </w:pPr>
+            <w:r>
+              <w:rPr>
+                <w:rFonts w:asciiTheme="majorHAnsi" w:eastAsia="Calibri" w:hAnsiTheme="majorHAnsi" w:cs="Times New Roman"/>
+                <w:b/>
+                <w:bCs/>
+                <w:color w:val="FFFFFF" w:themeColor="background1"/>
+                <w:sz w:val="24"/>
+                <w:szCs w:val="22"/>
+                <w:lang w:eastAsia="en-US"/>
+              </w:rPr>
+              <w:t>Input</w:t>
+            </w:r>
+          </w:p>
+        </w:tc>
+        <w:tc>
+          <w:tcPr>
+            <w:tcW w:w="3670" w:type="dxa"/>
+            <w:shd w:val="clear" w:color="auto" w:fill="4472C4" w:themeFill="accent1"/>
+            <w:vAlign w:val="center"/>
+          </w:tcPr>
+          <w:p>
+            <w:pPr>
+              <w:jc w:val="center"/>
+              <w:cnfStyle w:val="000000100000" w:firstRow="0" w:lastRow="0" w:firstColumn="0" w:lastColumn="0" w:oddVBand="0" w:evenVBand="0" w:oddHBand="1" w:evenHBand="0" w:firstRowFirstColumn="0" w:firstRowLastColumn="0" w:lastRowFirstColumn="0" w:lastRowLastColumn="0"/>
+              <w:rPr>
+                <w:rFonts w:asciiTheme="majorHAnsi" w:eastAsia="Calibri" w:hAnsiTheme="majorHAnsi" w:cs="Times New Roman"/>
+                <w:b/>
+                <w:bCs/>
+                <w:color w:val="FFFFFF" w:themeColor="background1"/>
+                <w:sz w:val="24"/>
+                <w:szCs w:val="22"/>
+                <w:lang w:eastAsia="en-US"/>
+              </w:rPr>
+            </w:pPr>
+            <w:r>
+              <w:rPr>
+                <w:rFonts w:asciiTheme="majorHAnsi" w:eastAsia="Calibri" w:hAnsiTheme="majorHAnsi" w:cs="Times New Roman"/>
+                <w:b/>
+                <w:bCs/>
+                <w:color w:val="FFFFFF" w:themeColor="background1"/>
+                <w:sz w:val="24"/>
+                <w:szCs w:val="22"/>
+                <w:lang w:eastAsia="en-US"/>
+              </w:rPr>
+              <w:t>Valore</w:t>
+            </w:r>
+          </w:p>
+        </w:tc>
+      </w:tr>
+      <w:tr>
+        <w:trPr>
+          <w:trHeight w:val="541"/>
+        </w:trPr>
+        <w:tc>
+          <w:tcPr>
+            <w:cnfStyle w:val="001000000000" w:firstRow="0" w:lastRow="0" w:firstColumn="1" w:lastColumn="0" w:oddVBand="0" w:evenVBand="0" w:oddHBand="0" w:evenHBand="0" w:firstRowFirstColumn="0" w:firstRowLastColumn="0" w:lastRowFirstColumn="0" w:lastRowLastColumn="0"/>
+            <w:tcW w:w="2351" w:type="dxa"/>
+            <w:vMerge/>
+            <w:shd w:val="clear" w:color="auto" w:fill="4472C4" w:themeFill="accent1"/>
+            <w:vAlign w:val="center"/>
+          </w:tcPr>
+          <w:p>
+            <w:pPr>
+              <w:jc w:val="center"/>
+              <w:rPr>
+                <w:rFonts w:asciiTheme="majorHAnsi" w:eastAsia="Calibri" w:hAnsiTheme="majorHAnsi" w:cs="Times New Roman"/>
+                <w:color w:val="FFFFFF" w:themeColor="background1"/>
+                <w:sz w:val="24"/>
+                <w:szCs w:val="22"/>
+                <w:lang w:eastAsia="en-US"/>
+              </w:rPr>
+            </w:pPr>
+          </w:p>
+        </w:tc>
+        <w:tc>
+          <w:tcPr>
+            <w:tcW w:w="3669" w:type="dxa"/>
+            <w:vAlign w:val="center"/>
+          </w:tcPr>
+          <w:p>
+            <w:pPr>
+              <w:jc w:val="center"/>
+              <w:cnfStyle w:val="000000000000" w:firstRow="0" w:lastRow="0" w:firstColumn="0" w:lastColumn="0" w:oddVBand="0" w:evenVBand="0" w:oddHBand="0" w:evenHBand="0" w:firstRowFirstColumn="0" w:firstRowLastColumn="0" w:lastRowFirstColumn="0" w:lastRowLastColumn="0"/>
+              <w:rPr>
+                <w:rFonts w:ascii="Garamond" w:eastAsia="Calibri" w:hAnsi="Garamond" w:cs="Times New Roman"/>
+                <w:color w:val="auto"/>
+                <w:sz w:val="24"/>
+                <w:szCs w:val="22"/>
+                <w:lang w:eastAsia="en-US"/>
+              </w:rPr>
+            </w:pPr>
+            <w:r>
+              <w:rPr>
+                <w:rFonts w:ascii="Garamond" w:eastAsia="Calibri" w:hAnsi="Garamond" w:cs="Times New Roman"/>
+                <w:color w:val="auto"/>
+                <w:sz w:val="24"/>
+                <w:szCs w:val="22"/>
+                <w:lang w:eastAsia="en-US"/>
+              </w:rPr>
+              <w:t>Somma versata</w:t>
+            </w:r>
+          </w:p>
+        </w:tc>
+        <w:tc>
+          <w:tcPr>
+            <w:tcW w:w="3670" w:type="dxa"/>
+            <w:vAlign w:val="center"/>
+          </w:tcPr>
+          <w:p>
+            <w:pPr>
+              <w:jc w:val="center"/>
+              <w:cnfStyle w:val="000000000000" w:firstRow="0" w:lastRow="0" w:firstColumn="0" w:lastColumn="0" w:oddVBand="0" w:evenVBand="0" w:oddHBand="0" w:evenHBand="0" w:firstRowFirstColumn="0" w:firstRowLastColumn="0" w:lastRowFirstColumn="0" w:lastRowLastColumn="0"/>
+              <w:rPr>
+                <w:rFonts w:ascii="Garamond" w:eastAsia="Calibri" w:hAnsi="Garamond" w:cs="Times New Roman"/>
+                <w:color w:val="auto"/>
+                <w:sz w:val="24"/>
+                <w:szCs w:val="22"/>
+                <w:lang w:eastAsia="en-US"/>
+              </w:rPr>
+            </w:pPr>
+          </w:p>
+        </w:tc>
+      </w:tr>
+      <w:tr>
+        <w:trPr>
+          <w:cnfStyle w:val="000000100000" w:firstRow="0" w:lastRow="0" w:firstColumn="0" w:lastColumn="0" w:oddVBand="0" w:evenVBand="0" w:oddHBand="1" w:evenHBand="0" w:firstRowFirstColumn="0" w:firstRowLastColumn="0" w:lastRowFirstColumn="0" w:lastRowLastColumn="0"/>
+          <w:trHeight w:val="518"/>
+        </w:trPr>
+        <w:tc>
+          <w:tcPr>
+            <w:cnfStyle w:val="001000000000" w:firstRow="0" w:lastRow="0" w:firstColumn="1" w:lastColumn="0" w:oddVBand="0" w:evenVBand="0" w:oddHBand="0" w:evenHBand="0" w:firstRowFirstColumn="0" w:firstRowLastColumn="0" w:lastRowFirstColumn="0" w:lastRowLastColumn="0"/>
+            <w:tcW w:w="2351" w:type="dxa"/>
+            <w:vMerge/>
+            <w:shd w:val="clear" w:color="auto" w:fill="4472C4" w:themeFill="accent1"/>
+            <w:vAlign w:val="center"/>
+          </w:tcPr>
+          <w:p>
+            <w:pPr>
+              <w:jc w:val="center"/>
+              <w:rPr>
+                <w:rFonts w:asciiTheme="majorHAnsi" w:eastAsia="Calibri" w:hAnsiTheme="majorHAnsi" w:cs="Times New Roman"/>
+                <w:color w:val="FFFFFF" w:themeColor="background1"/>
+                <w:sz w:val="24"/>
+                <w:szCs w:val="22"/>
+                <w:lang w:eastAsia="en-US"/>
+              </w:rPr>
+            </w:pPr>
+          </w:p>
+        </w:tc>
+        <w:tc>
+          <w:tcPr>
+            <w:tcW w:w="7339" w:type="dxa"/>
+            <w:gridSpan w:val="2"/>
+            <w:vAlign w:val="center"/>
+          </w:tcPr>
+          <w:p>
+            <w:pPr>
+              <w:pStyle w:val="Paragrafoelenco"/>
+              <w:numPr>
+                <w:ilvl w:val="0"/>
+                <w:numId w:val="39"/>
+              </w:numPr>
+              <w:spacing w:after="0" w:line="240" w:lineRule="auto"/>
+              <w:cnfStyle w:val="000000100000" w:firstRow="0" w:lastRow="0" w:firstColumn="0" w:lastColumn="0" w:oddVBand="0" w:evenVBand="0" w:oddHBand="1" w:evenHBand="0" w:firstRowFirstColumn="0" w:firstRowLastColumn="0" w:lastRowFirstColumn="0" w:lastRowLastColumn="0"/>
+              <w:rPr>
+                <w:rFonts w:ascii="Garamond" w:eastAsia="Calibri" w:hAnsi="Garamond" w:cs="Times New Roman"/>
+                <w:sz w:val="24"/>
+              </w:rPr>
+            </w:pPr>
+            <w:r>
+              <w:rPr>
+                <w:rFonts w:ascii="Garamond" w:eastAsia="Calibri" w:hAnsi="Garamond" w:cs="Times New Roman"/>
+                <w:sz w:val="24"/>
+              </w:rPr>
+              <w:t xml:space="preserve">Il </w:t>
+            </w:r>
+            <w:r>
+              <w:rPr>
+                <w:rFonts w:ascii="Garamond" w:eastAsia="Calibri" w:hAnsi="Garamond" w:cs="Times New Roman"/>
+                <w:sz w:val="24"/>
+              </w:rPr>
+              <w:t>cassiere</w:t>
+            </w:r>
+            <w:r>
+              <w:rPr>
+                <w:rFonts w:ascii="Garamond" w:eastAsia="Calibri" w:hAnsi="Garamond" w:cs="Times New Roman"/>
+                <w:sz w:val="24"/>
+              </w:rPr>
+              <w:t xml:space="preserve"> clicca sul pulsante “Conferma”</w:t>
+            </w:r>
+          </w:p>
+        </w:tc>
+      </w:tr>
+      <w:tr>
+        <w:trPr>
+          <w:trHeight w:val="491"/>
+        </w:trPr>
+        <w:tc>
+          <w:tcPr>
+            <w:cnfStyle w:val="001000000000" w:firstRow="0" w:lastRow="0" w:firstColumn="1" w:lastColumn="0" w:oddVBand="0" w:evenVBand="0" w:oddHBand="0" w:evenHBand="0" w:firstRowFirstColumn="0" w:firstRowLastColumn="0" w:lastRowFirstColumn="0" w:lastRowLastColumn="0"/>
+            <w:tcW w:w="2351" w:type="dxa"/>
+            <w:shd w:val="clear" w:color="auto" w:fill="4472C4" w:themeFill="accent1"/>
+            <w:vAlign w:val="center"/>
+          </w:tcPr>
+          <w:p>
+            <w:pPr>
+              <w:jc w:val="center"/>
+              <w:rPr>
+                <w:rFonts w:asciiTheme="majorHAnsi" w:eastAsia="Calibri" w:hAnsiTheme="majorHAnsi" w:cs="Times New Roman"/>
+                <w:color w:val="FFFFFF" w:themeColor="background1"/>
+                <w:sz w:val="24"/>
+                <w:szCs w:val="22"/>
+                <w:lang w:eastAsia="en-US"/>
+              </w:rPr>
+            </w:pPr>
+            <w:r>
+              <w:rPr>
+                <w:rFonts w:asciiTheme="majorHAnsi" w:eastAsia="Calibri" w:hAnsiTheme="majorHAnsi" w:cs="Times New Roman"/>
+                <w:color w:val="FFFFFF" w:themeColor="background1"/>
+                <w:sz w:val="24"/>
+                <w:szCs w:val="22"/>
+                <w:lang w:eastAsia="en-US"/>
+              </w:rPr>
+              <w:t>Oracolo</w:t>
+            </w:r>
+          </w:p>
+        </w:tc>
+        <w:tc>
+          <w:tcPr>
+            <w:tcW w:w="7339" w:type="dxa"/>
+            <w:gridSpan w:val="2"/>
+            <w:vAlign w:val="center"/>
+          </w:tcPr>
+          <w:p>
+            <w:pPr>
+              <w:cnfStyle w:val="000000000000" w:firstRow="0" w:lastRow="0" w:firstColumn="0" w:lastColumn="0" w:oddVBand="0" w:evenVBand="0" w:oddHBand="0" w:evenHBand="0" w:firstRowFirstColumn="0" w:firstRowLastColumn="0" w:lastRowFirstColumn="0" w:lastRowLastColumn="0"/>
+              <w:rPr>
+                <w:rFonts w:ascii="Garamond" w:eastAsia="Calibri" w:hAnsi="Garamond" w:cs="Times New Roman"/>
+                <w:color w:val="auto"/>
+                <w:sz w:val="24"/>
+                <w:szCs w:val="22"/>
+                <w:lang w:eastAsia="en-US"/>
+              </w:rPr>
+            </w:pPr>
+          </w:p>
+        </w:tc>
+      </w:tr>
+      <w:bookmarkEnd w:id="11"/>
+    </w:tbl>
     <w:p>
       <w:pPr>
         <w:rPr>
@@ -2948,53 +5324,19 @@
           <w:lang w:eastAsia="en-US"/>
         </w:rPr>
       </w:pPr>
-      <w:bookmarkStart w:id="13" w:name="_Toc61859768"/>
+      <w:bookmarkStart w:id="17" w:name="_Toc61859768"/>
       <w:r>
         <w:rPr>
           <w:lang w:eastAsia="en-US"/>
         </w:rPr>
-        <w:lastRenderedPageBreak/>
         <w:t>Glossario</w:t>
       </w:r>
-      <w:bookmarkEnd w:id="13"/>
+      <w:bookmarkEnd w:id="17"/>
       <w:r>
         <w:rPr>
           <w:lang w:eastAsia="en-US"/>
         </w:rPr>
         <w:t xml:space="preserve"> </w:t>
-      </w:r>
-    </w:p>
-    <w:p>
-      <w:pPr>
-        <w:rPr>
-          <w:rFonts w:ascii="Garamond" w:eastAsia="Calibri" w:hAnsi="Garamond" w:cs="Times New Roman"/>
-          <w:color w:val="auto"/>
-          <w:sz w:val="24"/>
-          <w:szCs w:val="22"/>
-          <w:lang w:eastAsia="en-US"/>
-        </w:rPr>
-      </w:pPr>
-      <w:r>
-        <w:rPr>
-          <w:rFonts w:ascii="Garamond" w:eastAsia="Calibri" w:hAnsi="Garamond" w:cs="Times New Roman"/>
-          <w:b/>
-          <w:bCs/>
-          <w:color w:val="auto"/>
-          <w:sz w:val="24"/>
-          <w:szCs w:val="22"/>
-          <w:lang w:eastAsia="en-US"/>
-        </w:rPr>
-        <w:t xml:space="preserve">Test Case Name: </w:t>
-      </w:r>
-      <w:r>
-        <w:rPr>
-          <w:rFonts w:ascii="Garamond" w:eastAsia="Calibri" w:hAnsi="Garamond" w:cs="Times New Roman"/>
-          <w:color w:val="auto"/>
-          <w:sz w:val="24"/>
-          <w:szCs w:val="22"/>
-          <w:lang w:eastAsia="en-US"/>
-        </w:rPr>
-        <w:t xml:space="preserve">Indica il nome del test case. La convenzione adottata è &lt;funzionalità d testare&gt;_&lt;caso di test&gt;_&lt;numero combinazione&gt; </w:t>
       </w:r>
     </w:p>
     <w:p>
@@ -3070,39 +5412,6 @@
           <w:szCs w:val="22"/>
           <w:lang w:eastAsia="en-US"/>
         </w:rPr>
-        <w:t xml:space="preserve">Funzionalità testate: </w:t>
-      </w:r>
-      <w:r>
-        <w:rPr>
-          <w:rFonts w:ascii="Garamond" w:eastAsia="Calibri" w:hAnsi="Garamond" w:cs="Times New Roman"/>
-          <w:color w:val="auto"/>
-          <w:sz w:val="24"/>
-          <w:szCs w:val="22"/>
-          <w:lang w:eastAsia="en-US"/>
-        </w:rPr>
-        <w:t xml:space="preserve">Indica l’item (requisito o funzionalità) a cui il test case fa riferimento </w:t>
-      </w:r>
-    </w:p>
-    <w:p>
-      <w:pPr>
-        <w:rPr>
-          <w:rFonts w:ascii="Garamond" w:eastAsia="Calibri" w:hAnsi="Garamond" w:cs="Times New Roman"/>
-          <w:color w:val="auto"/>
-          <w:sz w:val="24"/>
-          <w:szCs w:val="22"/>
-          <w:lang w:eastAsia="en-US"/>
-        </w:rPr>
-      </w:pPr>
-      <w:r>
-        <w:rPr>
-          <w:rFonts w:ascii="Garamond" w:eastAsia="Calibri" w:hAnsi="Garamond" w:cs="Times New Roman"/>
-          <w:b/>
-          <w:bCs/>
-          <w:color w:val="auto"/>
-          <w:sz w:val="24"/>
-          <w:szCs w:val="22"/>
-          <w:lang w:eastAsia="en-US"/>
-        </w:rPr>
         <w:t xml:space="preserve">Oracolo: </w:t>
       </w:r>
       <w:r>
@@ -3321,7 +5630,14 @@
         <w:color w:val="0070C0"/>
         <w:lang w:val="en-GB"/>
       </w:rPr>
-      <w:t>TP</w:t>
+      <w:t>T</w:t>
+    </w:r>
+    <w:r>
+      <w:rPr>
+        <w:color w:val="0070C0"/>
+        <w:lang w:val="en-GB"/>
+      </w:rPr>
+      <w:t>CS</w:t>
     </w:r>
     <w:r>
       <w:rPr>
@@ -3349,7 +5665,14 @@
         <w:color w:val="0070C0"/>
         <w:lang w:val="en-GB"/>
       </w:rPr>
-      <w:t>Test PLAN</w:t>
+      <w:t xml:space="preserve">Test </w:t>
+    </w:r>
+    <w:r>
+      <w:rPr>
+        <w:color w:val="0070C0"/>
+        <w:lang w:val="en-GB"/>
+      </w:rPr>
+      <w:t>CASE SPECIFICATION</w:t>
     </w:r>
   </w:p>
   <w:p>
@@ -3523,7 +5846,14 @@
         <w:color w:val="0070C0"/>
         <w:lang w:val="en-GB"/>
       </w:rPr>
-      <w:t>TP</w:t>
+      <w:t>T</w:t>
+    </w:r>
+    <w:r>
+      <w:rPr>
+        <w:color w:val="0070C0"/>
+        <w:lang w:val="en-GB"/>
+      </w:rPr>
+      <w:t>CS</w:t>
     </w:r>
     <w:r>
       <w:rPr>
@@ -3551,7 +5881,14 @@
         <w:color w:val="0070C0"/>
         <w:lang w:val="en-GB"/>
       </w:rPr>
-      <w:t>TEST PLAN</w:t>
+      <w:t xml:space="preserve">TEST </w:t>
+    </w:r>
+    <w:r>
+      <w:rPr>
+        <w:color w:val="0070C0"/>
+        <w:lang w:val="en-GB"/>
+      </w:rPr>
+      <w:t>CASE SPECIFICATION</w:t>
     </w:r>
   </w:p>
 </w:ftr>
@@ -3766,20 +6103,8 @@
         <w:szCs w:val="24"/>
         <w:lang w:eastAsia="en-US"/>
       </w:rPr>
-      <w:t xml:space="preserve">- Prof.ssa </w:t>
+      <w:t>- Prof.ssa F.Ferrucci</w:t>
     </w:r>
-    <w:proofErr w:type="spellStart"/>
-    <w:r>
-      <w:rPr>
-        <w:rFonts w:asciiTheme="majorHAnsi" w:eastAsia="Calibri" w:hAnsiTheme="majorHAnsi" w:cs="Times New Roman"/>
-        <w:color w:val="auto"/>
-        <w:sz w:val="24"/>
-        <w:szCs w:val="24"/>
-        <w:lang w:eastAsia="en-US"/>
-      </w:rPr>
-      <w:t>F.Ferrucci</w:t>
-    </w:r>
-    <w:proofErr w:type="spellEnd"/>
   </w:p>
   <w:p>
     <w:pPr>
@@ -3980,20 +6305,8 @@
         <w:szCs w:val="24"/>
         <w:lang w:eastAsia="en-US"/>
       </w:rPr>
-      <w:t xml:space="preserve">- Prof.ssa </w:t>
+      <w:t>- Prof.ssa F.Ferrucci</w:t>
     </w:r>
-    <w:proofErr w:type="spellStart"/>
-    <w:r>
-      <w:rPr>
-        <w:rFonts w:asciiTheme="majorHAnsi" w:eastAsia="Calibri" w:hAnsiTheme="majorHAnsi" w:cs="Times New Roman"/>
-        <w:color w:val="auto"/>
-        <w:sz w:val="24"/>
-        <w:szCs w:val="24"/>
-        <w:lang w:eastAsia="en-US"/>
-      </w:rPr>
-      <w:t>F.Ferrucci</w:t>
-    </w:r>
-    <w:proofErr w:type="spellEnd"/>
   </w:p>
   <w:p>
     <w:pPr>
@@ -6856,6 +9169,95 @@
     </w:lvl>
   </w:abstractNum>
   <w:abstractNum w:abstractNumId="26" w15:restartNumberingAfterBreak="0">
+    <w:nsid w:val="4FFA6509"/>
+    <w:multiLevelType w:val="hybridMultilevel"/>
+    <w:tmpl w:val="12A0EF0C"/>
+    <w:lvl w:ilvl="0" w:tplc="0410000F">
+      <w:start w:val="1"/>
+      <w:numFmt w:val="decimal"/>
+      <w:lvlText w:val="%1."/>
+      <w:lvlJc w:val="left"/>
+      <w:pPr>
+        <w:ind w:left="720" w:hanging="360"/>
+      </w:pPr>
+      <w:rPr>
+        <w:rFonts w:hint="default"/>
+      </w:rPr>
+    </w:lvl>
+    <w:lvl w:ilvl="1" w:tplc="04100019" w:tentative="1">
+      <w:start w:val="1"/>
+      <w:numFmt w:val="lowerLetter"/>
+      <w:lvlText w:val="%2."/>
+      <w:lvlJc w:val="left"/>
+      <w:pPr>
+        <w:ind w:left="1440" w:hanging="360"/>
+      </w:pPr>
+    </w:lvl>
+    <w:lvl w:ilvl="2" w:tplc="0410001B" w:tentative="1">
+      <w:start w:val="1"/>
+      <w:numFmt w:val="lowerRoman"/>
+      <w:lvlText w:val="%3."/>
+      <w:lvlJc w:val="right"/>
+      <w:pPr>
+        <w:ind w:left="2160" w:hanging="180"/>
+      </w:pPr>
+    </w:lvl>
+    <w:lvl w:ilvl="3" w:tplc="0410000F" w:tentative="1">
+      <w:start w:val="1"/>
+      <w:numFmt w:val="decimal"/>
+      <w:lvlText w:val="%4."/>
+      <w:lvlJc w:val="left"/>
+      <w:pPr>
+        <w:ind w:left="2880" w:hanging="360"/>
+      </w:pPr>
+    </w:lvl>
+    <w:lvl w:ilvl="4" w:tplc="04100019" w:tentative="1">
+      <w:start w:val="1"/>
+      <w:numFmt w:val="lowerLetter"/>
+      <w:lvlText w:val="%5."/>
+      <w:lvlJc w:val="left"/>
+      <w:pPr>
+        <w:ind w:left="3600" w:hanging="360"/>
+      </w:pPr>
+    </w:lvl>
+    <w:lvl w:ilvl="5" w:tplc="0410001B" w:tentative="1">
+      <w:start w:val="1"/>
+      <w:numFmt w:val="lowerRoman"/>
+      <w:lvlText w:val="%6."/>
+      <w:lvlJc w:val="right"/>
+      <w:pPr>
+        <w:ind w:left="4320" w:hanging="180"/>
+      </w:pPr>
+    </w:lvl>
+    <w:lvl w:ilvl="6" w:tplc="0410000F" w:tentative="1">
+      <w:start w:val="1"/>
+      <w:numFmt w:val="decimal"/>
+      <w:lvlText w:val="%7."/>
+      <w:lvlJc w:val="left"/>
+      <w:pPr>
+        <w:ind w:left="5040" w:hanging="360"/>
+      </w:pPr>
+    </w:lvl>
+    <w:lvl w:ilvl="7" w:tplc="04100019" w:tentative="1">
+      <w:start w:val="1"/>
+      <w:numFmt w:val="lowerLetter"/>
+      <w:lvlText w:val="%8."/>
+      <w:lvlJc w:val="left"/>
+      <w:pPr>
+        <w:ind w:left="5760" w:hanging="360"/>
+      </w:pPr>
+    </w:lvl>
+    <w:lvl w:ilvl="8" w:tplc="0410001B" w:tentative="1">
+      <w:start w:val="1"/>
+      <w:numFmt w:val="lowerRoman"/>
+      <w:lvlText w:val="%9."/>
+      <w:lvlJc w:val="right"/>
+      <w:pPr>
+        <w:ind w:left="6480" w:hanging="180"/>
+      </w:pPr>
+    </w:lvl>
+  </w:abstractNum>
+  <w:abstractNum w:abstractNumId="27" w15:restartNumberingAfterBreak="0">
     <w:nsid w:val="50132AE6"/>
     <w:multiLevelType w:val="multilevel"/>
     <w:tmpl w:val="CA941E60"/>
@@ -7004,7 +9406,185 @@
       </w:rPr>
     </w:lvl>
   </w:abstractNum>
-  <w:abstractNum w:abstractNumId="27" w15:restartNumberingAfterBreak="0">
+  <w:abstractNum w:abstractNumId="28" w15:restartNumberingAfterBreak="0">
+    <w:nsid w:val="51631831"/>
+    <w:multiLevelType w:val="hybridMultilevel"/>
+    <w:tmpl w:val="12A0EF0C"/>
+    <w:lvl w:ilvl="0" w:tplc="0410000F">
+      <w:start w:val="1"/>
+      <w:numFmt w:val="decimal"/>
+      <w:lvlText w:val="%1."/>
+      <w:lvlJc w:val="left"/>
+      <w:pPr>
+        <w:ind w:left="720" w:hanging="360"/>
+      </w:pPr>
+      <w:rPr>
+        <w:rFonts w:hint="default"/>
+      </w:rPr>
+    </w:lvl>
+    <w:lvl w:ilvl="1" w:tplc="04100019" w:tentative="1">
+      <w:start w:val="1"/>
+      <w:numFmt w:val="lowerLetter"/>
+      <w:lvlText w:val="%2."/>
+      <w:lvlJc w:val="left"/>
+      <w:pPr>
+        <w:ind w:left="1440" w:hanging="360"/>
+      </w:pPr>
+    </w:lvl>
+    <w:lvl w:ilvl="2" w:tplc="0410001B" w:tentative="1">
+      <w:start w:val="1"/>
+      <w:numFmt w:val="lowerRoman"/>
+      <w:lvlText w:val="%3."/>
+      <w:lvlJc w:val="right"/>
+      <w:pPr>
+        <w:ind w:left="2160" w:hanging="180"/>
+      </w:pPr>
+    </w:lvl>
+    <w:lvl w:ilvl="3" w:tplc="0410000F" w:tentative="1">
+      <w:start w:val="1"/>
+      <w:numFmt w:val="decimal"/>
+      <w:lvlText w:val="%4."/>
+      <w:lvlJc w:val="left"/>
+      <w:pPr>
+        <w:ind w:left="2880" w:hanging="360"/>
+      </w:pPr>
+    </w:lvl>
+    <w:lvl w:ilvl="4" w:tplc="04100019" w:tentative="1">
+      <w:start w:val="1"/>
+      <w:numFmt w:val="lowerLetter"/>
+      <w:lvlText w:val="%5."/>
+      <w:lvlJc w:val="left"/>
+      <w:pPr>
+        <w:ind w:left="3600" w:hanging="360"/>
+      </w:pPr>
+    </w:lvl>
+    <w:lvl w:ilvl="5" w:tplc="0410001B" w:tentative="1">
+      <w:start w:val="1"/>
+      <w:numFmt w:val="lowerRoman"/>
+      <w:lvlText w:val="%6."/>
+      <w:lvlJc w:val="right"/>
+      <w:pPr>
+        <w:ind w:left="4320" w:hanging="180"/>
+      </w:pPr>
+    </w:lvl>
+    <w:lvl w:ilvl="6" w:tplc="0410000F" w:tentative="1">
+      <w:start w:val="1"/>
+      <w:numFmt w:val="decimal"/>
+      <w:lvlText w:val="%7."/>
+      <w:lvlJc w:val="left"/>
+      <w:pPr>
+        <w:ind w:left="5040" w:hanging="360"/>
+      </w:pPr>
+    </w:lvl>
+    <w:lvl w:ilvl="7" w:tplc="04100019" w:tentative="1">
+      <w:start w:val="1"/>
+      <w:numFmt w:val="lowerLetter"/>
+      <w:lvlText w:val="%8."/>
+      <w:lvlJc w:val="left"/>
+      <w:pPr>
+        <w:ind w:left="5760" w:hanging="360"/>
+      </w:pPr>
+    </w:lvl>
+    <w:lvl w:ilvl="8" w:tplc="0410001B" w:tentative="1">
+      <w:start w:val="1"/>
+      <w:numFmt w:val="lowerRoman"/>
+      <w:lvlText w:val="%9."/>
+      <w:lvlJc w:val="right"/>
+      <w:pPr>
+        <w:ind w:left="6480" w:hanging="180"/>
+      </w:pPr>
+    </w:lvl>
+  </w:abstractNum>
+  <w:abstractNum w:abstractNumId="29" w15:restartNumberingAfterBreak="0">
+    <w:nsid w:val="56960EB3"/>
+    <w:multiLevelType w:val="hybridMultilevel"/>
+    <w:tmpl w:val="12A0EF0C"/>
+    <w:lvl w:ilvl="0" w:tplc="0410000F">
+      <w:start w:val="1"/>
+      <w:numFmt w:val="decimal"/>
+      <w:lvlText w:val="%1."/>
+      <w:lvlJc w:val="left"/>
+      <w:pPr>
+        <w:ind w:left="720" w:hanging="360"/>
+      </w:pPr>
+      <w:rPr>
+        <w:rFonts w:hint="default"/>
+      </w:rPr>
+    </w:lvl>
+    <w:lvl w:ilvl="1" w:tplc="04100019" w:tentative="1">
+      <w:start w:val="1"/>
+      <w:numFmt w:val="lowerLetter"/>
+      <w:lvlText w:val="%2."/>
+      <w:lvlJc w:val="left"/>
+      <w:pPr>
+        <w:ind w:left="1440" w:hanging="360"/>
+      </w:pPr>
+    </w:lvl>
+    <w:lvl w:ilvl="2" w:tplc="0410001B" w:tentative="1">
+      <w:start w:val="1"/>
+      <w:numFmt w:val="lowerRoman"/>
+      <w:lvlText w:val="%3."/>
+      <w:lvlJc w:val="right"/>
+      <w:pPr>
+        <w:ind w:left="2160" w:hanging="180"/>
+      </w:pPr>
+    </w:lvl>
+    <w:lvl w:ilvl="3" w:tplc="0410000F" w:tentative="1">
+      <w:start w:val="1"/>
+      <w:numFmt w:val="decimal"/>
+      <w:lvlText w:val="%4."/>
+      <w:lvlJc w:val="left"/>
+      <w:pPr>
+        <w:ind w:left="2880" w:hanging="360"/>
+      </w:pPr>
+    </w:lvl>
+    <w:lvl w:ilvl="4" w:tplc="04100019" w:tentative="1">
+      <w:start w:val="1"/>
+      <w:numFmt w:val="lowerLetter"/>
+      <w:lvlText w:val="%5."/>
+      <w:lvlJc w:val="left"/>
+      <w:pPr>
+        <w:ind w:left="3600" w:hanging="360"/>
+      </w:pPr>
+    </w:lvl>
+    <w:lvl w:ilvl="5" w:tplc="0410001B" w:tentative="1">
+      <w:start w:val="1"/>
+      <w:numFmt w:val="lowerRoman"/>
+      <w:lvlText w:val="%6."/>
+      <w:lvlJc w:val="right"/>
+      <w:pPr>
+        <w:ind w:left="4320" w:hanging="180"/>
+      </w:pPr>
+    </w:lvl>
+    <w:lvl w:ilvl="6" w:tplc="0410000F" w:tentative="1">
+      <w:start w:val="1"/>
+      <w:numFmt w:val="decimal"/>
+      <w:lvlText w:val="%7."/>
+      <w:lvlJc w:val="left"/>
+      <w:pPr>
+        <w:ind w:left="5040" w:hanging="360"/>
+      </w:pPr>
+    </w:lvl>
+    <w:lvl w:ilvl="7" w:tplc="04100019" w:tentative="1">
+      <w:start w:val="1"/>
+      <w:numFmt w:val="lowerLetter"/>
+      <w:lvlText w:val="%8."/>
+      <w:lvlJc w:val="left"/>
+      <w:pPr>
+        <w:ind w:left="5760" w:hanging="360"/>
+      </w:pPr>
+    </w:lvl>
+    <w:lvl w:ilvl="8" w:tplc="0410001B" w:tentative="1">
+      <w:start w:val="1"/>
+      <w:numFmt w:val="lowerRoman"/>
+      <w:lvlText w:val="%9."/>
+      <w:lvlJc w:val="right"/>
+      <w:pPr>
+        <w:ind w:left="6480" w:hanging="180"/>
+      </w:pPr>
+    </w:lvl>
+  </w:abstractNum>
+  <w:abstractNum w:abstractNumId="30" w15:restartNumberingAfterBreak="0">
     <w:nsid w:val="5A4D0213"/>
     <w:multiLevelType w:val="hybridMultilevel"/>
     <w:tmpl w:val="6C241E64"/>
@@ -7117,7 +9697,7 @@
       </w:rPr>
     </w:lvl>
   </w:abstractNum>
-  <w:abstractNum w:abstractNumId="28" w15:restartNumberingAfterBreak="0">
+  <w:abstractNum w:abstractNumId="31" w15:restartNumberingAfterBreak="0">
     <w:nsid w:val="5BAE6FBC"/>
     <w:multiLevelType w:val="hybridMultilevel"/>
     <w:tmpl w:val="950EA9BE"/>
@@ -7230,7 +9810,7 @@
       </w:rPr>
     </w:lvl>
   </w:abstractNum>
-  <w:abstractNum w:abstractNumId="29" w15:restartNumberingAfterBreak="0">
+  <w:abstractNum w:abstractNumId="32" w15:restartNumberingAfterBreak="0">
     <w:nsid w:val="5CC83E04"/>
     <w:multiLevelType w:val="hybridMultilevel"/>
     <w:tmpl w:val="D9EE27F6"/>
@@ -7343,7 +9923,7 @@
       </w:rPr>
     </w:lvl>
   </w:abstractNum>
-  <w:abstractNum w:abstractNumId="30" w15:restartNumberingAfterBreak="0">
+  <w:abstractNum w:abstractNumId="33" w15:restartNumberingAfterBreak="0">
     <w:nsid w:val="5F3B2AB0"/>
     <w:multiLevelType w:val="hybridMultilevel"/>
     <w:tmpl w:val="DBD41874"/>
@@ -7456,7 +10036,7 @@
       </w:rPr>
     </w:lvl>
   </w:abstractNum>
-  <w:abstractNum w:abstractNumId="31" w15:restartNumberingAfterBreak="0">
+  <w:abstractNum w:abstractNumId="34" w15:restartNumberingAfterBreak="0">
     <w:nsid w:val="67421BE4"/>
     <w:multiLevelType w:val="hybridMultilevel"/>
     <w:tmpl w:val="519E9476"/>
@@ -7542,7 +10122,7 @@
       </w:pPr>
     </w:lvl>
   </w:abstractNum>
-  <w:abstractNum w:abstractNumId="32" w15:restartNumberingAfterBreak="0">
+  <w:abstractNum w:abstractNumId="35" w15:restartNumberingAfterBreak="0">
     <w:nsid w:val="68E61917"/>
     <w:multiLevelType w:val="hybridMultilevel"/>
     <w:tmpl w:val="A1F83B12"/>
@@ -7655,7 +10235,7 @@
       </w:rPr>
     </w:lvl>
   </w:abstractNum>
-  <w:abstractNum w:abstractNumId="33" w15:restartNumberingAfterBreak="0">
+  <w:abstractNum w:abstractNumId="36" w15:restartNumberingAfterBreak="0">
     <w:nsid w:val="6AE525CC"/>
     <w:multiLevelType w:val="hybridMultilevel"/>
     <w:tmpl w:val="9398A144"/>
@@ -7741,7 +10321,7 @@
       </w:pPr>
     </w:lvl>
   </w:abstractNum>
-  <w:abstractNum w:abstractNumId="34" w15:restartNumberingAfterBreak="0">
+  <w:abstractNum w:abstractNumId="37" w15:restartNumberingAfterBreak="0">
     <w:nsid w:val="72DB09D6"/>
     <w:multiLevelType w:val="hybridMultilevel"/>
     <w:tmpl w:val="1FAC5748"/>
@@ -7827,7 +10407,7 @@
       </w:pPr>
     </w:lvl>
   </w:abstractNum>
-  <w:abstractNum w:abstractNumId="35" w15:restartNumberingAfterBreak="0">
+  <w:abstractNum w:abstractNumId="38" w15:restartNumberingAfterBreak="0">
     <w:nsid w:val="7C63320B"/>
     <w:multiLevelType w:val="hybridMultilevel"/>
     <w:tmpl w:val="4EAC88BE"/>
@@ -7959,13 +10539,13 @@
     <w:abstractNumId w:val="2"/>
   </w:num>
   <w:num w:numId="7">
-    <w:abstractNumId w:val="26"/>
+    <w:abstractNumId w:val="27"/>
   </w:num>
   <w:num w:numId="8">
     <w:abstractNumId w:val="14"/>
   </w:num>
   <w:num w:numId="9">
-    <w:abstractNumId w:val="31"/>
+    <w:abstractNumId w:val="34"/>
   </w:num>
   <w:num w:numId="10">
     <w:abstractNumId w:val="15"/>
@@ -7986,13 +10566,13 @@
     <w:abstractNumId w:val="19"/>
   </w:num>
   <w:num w:numId="16">
-    <w:abstractNumId w:val="35"/>
+    <w:abstractNumId w:val="38"/>
   </w:num>
   <w:num w:numId="17">
     <w:abstractNumId w:val="10"/>
   </w:num>
   <w:num w:numId="18">
-    <w:abstractNumId w:val="29"/>
+    <w:abstractNumId w:val="32"/>
   </w:num>
   <w:num w:numId="19">
     <w:abstractNumId w:val="0"/>
@@ -8004,7 +10584,7 @@
     <w:abstractNumId w:val="23"/>
   </w:num>
   <w:num w:numId="22">
-    <w:abstractNumId w:val="27"/>
+    <w:abstractNumId w:val="30"/>
   </w:num>
   <w:num w:numId="23">
     <w:abstractNumId w:val="4"/>
@@ -8013,22 +10593,22 @@
     <w:abstractNumId w:val="12"/>
   </w:num>
   <w:num w:numId="25">
-    <w:abstractNumId w:val="34"/>
+    <w:abstractNumId w:val="37"/>
   </w:num>
   <w:num w:numId="26">
-    <w:abstractNumId w:val="33"/>
+    <w:abstractNumId w:val="36"/>
   </w:num>
   <w:num w:numId="27">
     <w:abstractNumId w:val="3"/>
   </w:num>
   <w:num w:numId="28">
-    <w:abstractNumId w:val="30"/>
+    <w:abstractNumId w:val="33"/>
   </w:num>
   <w:num w:numId="29">
     <w:abstractNumId w:val="21"/>
   </w:num>
   <w:num w:numId="30">
-    <w:abstractNumId w:val="32"/>
+    <w:abstractNumId w:val="35"/>
   </w:num>
   <w:num w:numId="31">
     <w:abstractNumId w:val="18"/>
@@ -8040,13 +10620,22 @@
     <w:abstractNumId w:val="9"/>
   </w:num>
   <w:num w:numId="34">
-    <w:abstractNumId w:val="28"/>
+    <w:abstractNumId w:val="31"/>
   </w:num>
   <w:num w:numId="35">
     <w:abstractNumId w:val="13"/>
   </w:num>
   <w:num w:numId="36">
     <w:abstractNumId w:val="22"/>
+  </w:num>
+  <w:num w:numId="37">
+    <w:abstractNumId w:val="28"/>
+  </w:num>
+  <w:num w:numId="38">
+    <w:abstractNumId w:val="29"/>
+  </w:num>
+  <w:num w:numId="39">
+    <w:abstractNumId w:val="26"/>
   </w:num>
 </w:numbering>
 </file>
@@ -8448,7 +11037,7 @@
   <w:style w:type="paragraph" w:default="1" w:styleId="Normale">
     <w:name w:val="Normal"/>
     <w:qFormat/>
-    <w:rsid w:val="003F029D"/>
+    <w:rsid w:val="004B1C33"/>
     <w:rPr>
       <w:lang w:val="it-IT"/>
     </w:rPr>
@@ -8550,6 +11139,7 @@
   <w:style w:type="character" w:default="1" w:styleId="Carpredefinitoparagrafo">
     <w:name w:val="Default Paragraph Font"/>
     <w:uiPriority w:val="1"/>
+    <w:semiHidden/>
     <w:unhideWhenUsed/>
   </w:style>
   <w:style w:type="table" w:default="1" w:styleId="Tabellanormale">
@@ -9629,6 +12219,12 @@
 </file>
 
 <file path=customXml/item2.xml><?xml version="1.0" encoding="utf-8"?>
+<p:properties xmlns:p="http://schemas.microsoft.com/office/2006/metadata/properties" xmlns:xsi="http://www.w3.org/2001/XMLSchema-instance" xmlns:pc="http://schemas.microsoft.com/office/infopath/2007/PartnerControls">
+  <documentManagement/>
+</p:properties>
+</file>
+
+<file path=customXml/item3.xml><?xml version="1.0" encoding="utf-8"?>
 <ct:contentTypeSchema xmlns:ct="http://schemas.microsoft.com/office/2006/metadata/contentType" xmlns:ma="http://schemas.microsoft.com/office/2006/metadata/properties/metaAttributes" ct:_="" ma:_="" ma:contentTypeName="Documento" ma:contentTypeID="0x010100840053E01BAC1847A33C5CEC6AC3E775" ma:contentTypeVersion="6" ma:contentTypeDescription="Creare un nuovo documento." ma:contentTypeScope="" ma:versionID="57b0dcc9f6eb1763dd72ab6fe9c9e81e">
   <xsd:schema xmlns:xsd="http://www.w3.org/2001/XMLSchema" xmlns:xs="http://www.w3.org/2001/XMLSchema" xmlns:p="http://schemas.microsoft.com/office/2006/metadata/properties" xmlns:ns2="74079e45-7f65-4138-97dc-157eadf0f424" targetNamespace="http://schemas.microsoft.com/office/2006/metadata/properties" ma:root="true" ma:fieldsID="873e157d534e492989b59cf24606d719" ns2:_="">
     <xsd:import namespace="74079e45-7f65-4138-97dc-157eadf0f424"/>
@@ -9786,23 +12382,17 @@
 </ct:contentTypeSchema>
 </file>
 
-<file path=customXml/item3.xml><?xml version="1.0" encoding="utf-8"?>
-<p:properties xmlns:p="http://schemas.microsoft.com/office/2006/metadata/properties" xmlns:xsi="http://www.w3.org/2001/XMLSchema-instance" xmlns:pc="http://schemas.microsoft.com/office/infopath/2007/PartnerControls">
-  <documentManagement/>
-</p:properties>
+<file path=customXml/item4.xml><?xml version="1.0" encoding="utf-8"?>
+<b:Sources xmlns:b="http://schemas.openxmlformats.org/officeDocument/2006/bibliography" SelectedStyle="\apasixtheditionofficeonline.xsl" StyleName="APA" Version="6"/>
 </file>
 
-<file path=customXml/item4.xml><?xml version="1.0" encoding="utf-8"?>
+<file path=customXml/item5.xml><?xml version="1.0" encoding="utf-8"?>
 <?mso-contentType ?>
 <FormTemplates xmlns="http://schemas.microsoft.com/sharepoint/v3/contenttype/forms">
   <Display>DocumentLibraryForm</Display>
   <Edit>DocumentLibraryForm</Edit>
   <New>DocumentLibraryForm</New>
 </FormTemplates>
-</file>
-
-<file path=customXml/item5.xml><?xml version="1.0" encoding="utf-8"?>
-<b:Sources xmlns:b="http://schemas.openxmlformats.org/officeDocument/2006/bibliography" SelectedStyle="\apasixtheditionofficeonline.xsl" StyleName="APA" Version="6"/>
 </file>
 
 <file path=customXml/itemProps1.xml><?xml version="1.0" encoding="utf-8"?>
@@ -9814,6 +12404,15 @@
 </file>
 
 <file path=customXml/itemProps2.xml><?xml version="1.0" encoding="utf-8"?>
+<ds:datastoreItem xmlns:ds="http://schemas.openxmlformats.org/officeDocument/2006/customXml" ds:itemID="{F5E16F7D-B6E2-4FD1-9F73-053F941DA89E}">
+  <ds:schemaRefs>
+    <ds:schemaRef ds:uri="http://schemas.microsoft.com/office/2006/metadata/properties"/>
+    <ds:schemaRef ds:uri="http://schemas.microsoft.com/office/infopath/2007/PartnerControls"/>
+  </ds:schemaRefs>
+</ds:datastoreItem>
+</file>
+
+<file path=customXml/itemProps3.xml><?xml version="1.0" encoding="utf-8"?>
 <ds:datastoreItem xmlns:ds="http://schemas.openxmlformats.org/officeDocument/2006/customXml" ds:itemID="{DEF1F08F-7FAD-494A-A181-358746C6C4FA}">
   <ds:schemaRefs>
     <ds:schemaRef ds:uri="http://schemas.microsoft.com/office/2006/metadata/contentType"/>
@@ -9831,27 +12430,18 @@
 </ds:datastoreItem>
 </file>
 
-<file path=customXml/itemProps3.xml><?xml version="1.0" encoding="utf-8"?>
-<ds:datastoreItem xmlns:ds="http://schemas.openxmlformats.org/officeDocument/2006/customXml" ds:itemID="{F5E16F7D-B6E2-4FD1-9F73-053F941DA89E}">
+<file path=customXml/itemProps4.xml><?xml version="1.0" encoding="utf-8"?>
+<ds:datastoreItem xmlns:ds="http://schemas.openxmlformats.org/officeDocument/2006/customXml" ds:itemID="{B009ADF1-36D5-4F11-8B27-0E70A61131BE}">
   <ds:schemaRefs>
-    <ds:schemaRef ds:uri="http://schemas.microsoft.com/office/2006/metadata/properties"/>
-    <ds:schemaRef ds:uri="http://schemas.microsoft.com/office/infopath/2007/PartnerControls"/>
+    <ds:schemaRef ds:uri="http://schemas.openxmlformats.org/officeDocument/2006/bibliography"/>
   </ds:schemaRefs>
 </ds:datastoreItem>
 </file>
 
-<file path=customXml/itemProps4.xml><?xml version="1.0" encoding="utf-8"?>
+<file path=customXml/itemProps5.xml><?xml version="1.0" encoding="utf-8"?>
 <ds:datastoreItem xmlns:ds="http://schemas.openxmlformats.org/officeDocument/2006/customXml" ds:itemID="{08640AF7-34B6-48E9-8C2A-C480C5D3D602}">
   <ds:schemaRefs>
     <ds:schemaRef ds:uri="http://schemas.microsoft.com/sharepoint/v3/contenttype/forms"/>
   </ds:schemaRefs>
 </ds:datastoreItem>
-</file>
-
-<file path=customXml/itemProps5.xml><?xml version="1.0" encoding="utf-8"?>
-<ds:datastoreItem xmlns:ds="http://schemas.openxmlformats.org/officeDocument/2006/customXml" ds:itemID="{B009ADF1-36D5-4F11-8B27-0E70A61131BE}">
-  <ds:schemaRefs>
-    <ds:schemaRef ds:uri="http://schemas.openxmlformats.org/officeDocument/2006/bibliography"/>
-  </ds:schemaRefs>
-</ds:datastoreItem>
 </file>
</xml_diff>

<commit_message>
SDD 1.1 e RAD 1.2, aggiornamento ai doc. di testing
</commit_message>
<xml_diff>
--- a/Test/NC09_TCS_ver.1.docx
+++ b/Test/NC09_TCS_ver.1.docx
@@ -2398,13 +2398,13 @@
         </w:rPr>
         <w:t xml:space="preserve">2.1 </w:t>
       </w:r>
+      <w:bookmarkEnd w:id="10"/>
       <w:r>
         <w:rPr>
           <w:lang w:val="en-GB" w:eastAsia="en-US"/>
         </w:rPr>
-        <w:t>Ticket</w:t>
+        <w:t>Assistenza</w:t>
       </w:r>
-      <w:bookmarkEnd w:id="10"/>
       <w:r>
         <w:rPr>
           <w:lang w:val="en-GB" w:eastAsia="en-US"/>
@@ -2433,19 +2433,19 @@
         <w:rPr>
           <w:lang w:val="en-GB"/>
         </w:rPr>
-        <w:t xml:space="preserve">2.1.1 </w:t>
+        <w:t>2.1.1 TC_</w:t>
       </w:r>
       <w:r>
         <w:rPr>
           <w:lang w:val="en-GB"/>
         </w:rPr>
-        <w:t>TC_TI_1</w:t>
+        <w:t>A</w:t>
       </w:r>
       <w:r>
         <w:rPr>
           <w:lang w:val="en-GB"/>
         </w:rPr>
-        <w:t>:Crea ticket</w:t>
+        <w:t>_1:Crea ticket</w:t>
       </w:r>
       <w:bookmarkEnd w:id="12"/>
     </w:p>
@@ -3731,10 +3731,7 @@
         <w:t>2</w:t>
       </w:r>
       <w:r>
-        <w:t>.1 TC_I_1:</w:t>
-      </w:r>
-      <w:r>
-        <w:t>Crea nuovo p</w:t>
+        <w:t>.1 TC_I_1:Crea nuovo p</w:t>
       </w:r>
       <w:r>
         <w:t>rodotto</w:t>
@@ -4644,13 +4641,13 @@
         </w:rPr>
         <w:t xml:space="preserve"> </w:t>
       </w:r>
+      <w:bookmarkEnd w:id="16"/>
       <w:r>
         <w:rPr>
           <w:lang w:eastAsia="en-US"/>
         </w:rPr>
-        <w:t>Scontrini</w:t>
+        <w:t>Cassa</w:t>
       </w:r>
-      <w:bookmarkEnd w:id="16"/>
     </w:p>
     <w:p>
       <w:pPr>
@@ -4702,7 +4699,31 @@
           <w:sz w:val="24"/>
           <w:szCs w:val="24"/>
         </w:rPr>
-        <w:t>.1 TC_I_1:</w:t>
+        <w:t>.1 TC_</w:t>
+      </w:r>
+      <w:r>
+        <w:rPr>
+          <w:b/>
+          <w:bCs/>
+          <w:i/>
+          <w:iCs/>
+          <w:color w:val="000000" w:themeColor="text1"/>
+          <w:sz w:val="24"/>
+          <w:szCs w:val="24"/>
+        </w:rPr>
+        <w:t>C</w:t>
+      </w:r>
+      <w:r>
+        <w:rPr>
+          <w:b/>
+          <w:bCs/>
+          <w:i/>
+          <w:iCs/>
+          <w:color w:val="000000" w:themeColor="text1"/>
+          <w:sz w:val="24"/>
+          <w:szCs w:val="24"/>
+        </w:rPr>
+        <w:t>_1:</w:t>
       </w:r>
       <w:r>
         <w:rPr>
@@ -12225,6 +12246,19 @@
 </file>
 
 <file path=customXml/item3.xml><?xml version="1.0" encoding="utf-8"?>
+<?mso-contentType ?>
+<FormTemplates xmlns="http://schemas.microsoft.com/sharepoint/v3/contenttype/forms">
+  <Display>DocumentLibraryForm</Display>
+  <Edit>DocumentLibraryForm</Edit>
+  <New>DocumentLibraryForm</New>
+</FormTemplates>
+</file>
+
+<file path=customXml/item4.xml><?xml version="1.0" encoding="utf-8"?>
+<b:Sources xmlns:b="http://schemas.openxmlformats.org/officeDocument/2006/bibliography" SelectedStyle="\apasixtheditionofficeonline.xsl" StyleName="APA" Version="6"/>
+</file>
+
+<file path=customXml/item5.xml><?xml version="1.0" encoding="utf-8"?>
 <ct:contentTypeSchema xmlns:ct="http://schemas.microsoft.com/office/2006/metadata/contentType" xmlns:ma="http://schemas.microsoft.com/office/2006/metadata/properties/metaAttributes" ct:_="" ma:_="" ma:contentTypeName="Documento" ma:contentTypeID="0x010100840053E01BAC1847A33C5CEC6AC3E775" ma:contentTypeVersion="6" ma:contentTypeDescription="Creare un nuovo documento." ma:contentTypeScope="" ma:versionID="57b0dcc9f6eb1763dd72ab6fe9c9e81e">
   <xsd:schema xmlns:xsd="http://www.w3.org/2001/XMLSchema" xmlns:xs="http://www.w3.org/2001/XMLSchema" xmlns:p="http://schemas.microsoft.com/office/2006/metadata/properties" xmlns:ns2="74079e45-7f65-4138-97dc-157eadf0f424" targetNamespace="http://schemas.microsoft.com/office/2006/metadata/properties" ma:root="true" ma:fieldsID="873e157d534e492989b59cf24606d719" ns2:_="">
     <xsd:import namespace="74079e45-7f65-4138-97dc-157eadf0f424"/>
@@ -12382,19 +12416,6 @@
 </ct:contentTypeSchema>
 </file>
 
-<file path=customXml/item4.xml><?xml version="1.0" encoding="utf-8"?>
-<b:Sources xmlns:b="http://schemas.openxmlformats.org/officeDocument/2006/bibliography" SelectedStyle="\apasixtheditionofficeonline.xsl" StyleName="APA" Version="6"/>
-</file>
-
-<file path=customXml/item5.xml><?xml version="1.0" encoding="utf-8"?>
-<?mso-contentType ?>
-<FormTemplates xmlns="http://schemas.microsoft.com/sharepoint/v3/contenttype/forms">
-  <Display>DocumentLibraryForm</Display>
-  <Edit>DocumentLibraryForm</Edit>
-  <New>DocumentLibraryForm</New>
-</FormTemplates>
-</file>
-
 <file path=customXml/itemProps1.xml><?xml version="1.0" encoding="utf-8"?>
 <ds:datastoreItem xmlns:ds="http://schemas.openxmlformats.org/officeDocument/2006/customXml" ds:itemID="{55AF091B-3C7A-41E3-B477-F2FDAA23CFDA}">
   <ds:schemaRefs>
@@ -12413,6 +12434,22 @@
 </file>
 
 <file path=customXml/itemProps3.xml><?xml version="1.0" encoding="utf-8"?>
+<ds:datastoreItem xmlns:ds="http://schemas.openxmlformats.org/officeDocument/2006/customXml" ds:itemID="{08640AF7-34B6-48E9-8C2A-C480C5D3D602}">
+  <ds:schemaRefs>
+    <ds:schemaRef ds:uri="http://schemas.microsoft.com/sharepoint/v3/contenttype/forms"/>
+  </ds:schemaRefs>
+</ds:datastoreItem>
+</file>
+
+<file path=customXml/itemProps4.xml><?xml version="1.0" encoding="utf-8"?>
+<ds:datastoreItem xmlns:ds="http://schemas.openxmlformats.org/officeDocument/2006/customXml" ds:itemID="{B009ADF1-36D5-4F11-8B27-0E70A61131BE}">
+  <ds:schemaRefs>
+    <ds:schemaRef ds:uri="http://schemas.openxmlformats.org/officeDocument/2006/bibliography"/>
+  </ds:schemaRefs>
+</ds:datastoreItem>
+</file>
+
+<file path=customXml/itemProps5.xml><?xml version="1.0" encoding="utf-8"?>
 <ds:datastoreItem xmlns:ds="http://schemas.openxmlformats.org/officeDocument/2006/customXml" ds:itemID="{DEF1F08F-7FAD-494A-A181-358746C6C4FA}">
   <ds:schemaRefs>
     <ds:schemaRef ds:uri="http://schemas.microsoft.com/office/2006/metadata/contentType"/>
@@ -12428,20 +12465,4 @@
     <ds:schemaRef ds:uri="http://schemas.microsoft.com/internal/obd"/>
   </ds:schemaRefs>
 </ds:datastoreItem>
-</file>
-
-<file path=customXml/itemProps4.xml><?xml version="1.0" encoding="utf-8"?>
-<ds:datastoreItem xmlns:ds="http://schemas.openxmlformats.org/officeDocument/2006/customXml" ds:itemID="{B009ADF1-36D5-4F11-8B27-0E70A61131BE}">
-  <ds:schemaRefs>
-    <ds:schemaRef ds:uri="http://schemas.openxmlformats.org/officeDocument/2006/bibliography"/>
-  </ds:schemaRefs>
-</ds:datastoreItem>
-</file>
-
-<file path=customXml/itemProps5.xml><?xml version="1.0" encoding="utf-8"?>
-<ds:datastoreItem xmlns:ds="http://schemas.openxmlformats.org/officeDocument/2006/customXml" ds:itemID="{08640AF7-34B6-48E9-8C2A-C480C5D3D602}">
-  <ds:schemaRefs>
-    <ds:schemaRef ds:uri="http://schemas.microsoft.com/sharepoint/v3/contenttype/forms"/>
-  </ds:schemaRefs>
-</ds:datastoreItem>
 </file>
</xml_diff>